<commit_message>
04/09/2025 - 20:37 h
</commit_message>
<xml_diff>
--- a/Estudo de O Livro dos Espíritos - 26-05-2025.docx
+++ b/Estudo de O Livro dos Espíritos - 26-05-2025.docx
@@ -722,33 +722,7 @@
           <w:szCs w:val="36"/>
           <w:lang w:val="pt-BR" w:eastAsia="zh-CN" w:bidi="hi-IN"/>
         </w:rPr>
-        <w:t xml:space="preserve">Kardec quer saber se o grau de clarividência do sonâmbulo depende da aparelhagem física ou somente do grau de elevação </w:t>
-      </w:r>
-      <w:r>
-        <w:rPr>
-          <w:rFonts w:eastAsia="Noto Serif CJK SC" w:cs="Noto Sans Devanagari" w:ascii="Garamond" w:hAnsi="Garamond"/>
-          <w:i w:val="false"/>
-          <w:iCs w:val="false"/>
-          <w:color w:val="00A0FC"/>
-          <w:kern w:val="2"/>
-          <w:sz w:val="36"/>
-          <w:szCs w:val="36"/>
-          <w:lang w:val="pt-BR" w:eastAsia="zh-CN" w:bidi="hi-IN"/>
-        </w:rPr>
-        <w:t xml:space="preserve">moral </w:t>
-      </w:r>
-      <w:r>
-        <w:rPr>
-          <w:rFonts w:eastAsia="Noto Serif CJK SC" w:cs="Noto Sans Devanagari" w:ascii="Garamond" w:hAnsi="Garamond"/>
-          <w:i w:val="false"/>
-          <w:iCs w:val="false"/>
-          <w:color w:val="00A0FC"/>
-          <w:kern w:val="2"/>
-          <w:sz w:val="36"/>
-          <w:szCs w:val="36"/>
-          <w:lang w:val="pt-BR" w:eastAsia="zh-CN" w:bidi="hi-IN"/>
-        </w:rPr>
-        <w:t>do Espírito.</w:t>
+        <w:t>Kardec quer saber se o grau de clarividência do sonâmbulo depende da aparelhagem física ou somente do grau de elevação moral do Espírito.</w:t>
       </w:r>
     </w:p>
     <w:p>
@@ -928,137 +902,7 @@
           <w:szCs w:val="36"/>
           <w:lang w:val="pt-BR" w:eastAsia="zh-CN" w:bidi="hi-IN"/>
         </w:rPr>
-        <w:t xml:space="preserve">Por exemplo: se eu não nasci com o corpo físico apropriado para a </w:t>
-      </w:r>
-      <w:r>
-        <w:rPr>
-          <w:rFonts w:eastAsia="Noto Serif CJK SC" w:cs="Noto Sans Devanagari" w:ascii="Garamond" w:hAnsi="Garamond"/>
-          <w:i w:val="false"/>
-          <w:iCs w:val="false"/>
-          <w:color w:val="00A0FC"/>
-          <w:kern w:val="2"/>
-          <w:sz w:val="36"/>
-          <w:szCs w:val="36"/>
-          <w:lang w:val="pt-BR" w:eastAsia="zh-CN" w:bidi="hi-IN"/>
-        </w:rPr>
-        <w:t>psicofonia</w:t>
-      </w:r>
-      <w:r>
-        <w:rPr>
-          <w:rFonts w:eastAsia="Noto Serif CJK SC" w:cs="Noto Sans Devanagari" w:ascii="Garamond" w:hAnsi="Garamond"/>
-          <w:i w:val="false"/>
-          <w:iCs w:val="false"/>
-          <w:color w:val="00A0FC"/>
-          <w:kern w:val="2"/>
-          <w:sz w:val="36"/>
-          <w:szCs w:val="36"/>
-          <w:lang w:val="pt-BR" w:eastAsia="zh-CN" w:bidi="hi-IN"/>
-        </w:rPr>
-        <w:t xml:space="preserve">, não há nada que eu possa fazer para me tornar um médium </w:t>
-      </w:r>
-      <w:r>
-        <w:rPr>
-          <w:rFonts w:eastAsia="Noto Serif CJK SC" w:cs="Noto Sans Devanagari" w:ascii="Garamond" w:hAnsi="Garamond"/>
-          <w:i w:val="false"/>
-          <w:iCs w:val="false"/>
-          <w:color w:val="00A0FC"/>
-          <w:kern w:val="2"/>
-          <w:sz w:val="36"/>
-          <w:szCs w:val="36"/>
-          <w:lang w:val="pt-BR" w:eastAsia="zh-CN" w:bidi="hi-IN"/>
-        </w:rPr>
-        <w:t>psicofônico</w:t>
-      </w:r>
-      <w:r>
-        <w:rPr>
-          <w:rFonts w:eastAsia="Noto Serif CJK SC" w:cs="Noto Sans Devanagari" w:ascii="Garamond" w:hAnsi="Garamond"/>
-          <w:i w:val="false"/>
-          <w:iCs w:val="false"/>
-          <w:color w:val="00A0FC"/>
-          <w:kern w:val="2"/>
-          <w:sz w:val="36"/>
-          <w:szCs w:val="36"/>
-          <w:lang w:val="pt-BR" w:eastAsia="zh-CN" w:bidi="hi-IN"/>
-        </w:rPr>
-        <w:t xml:space="preserve">. Eu posso estudar, ler, participar de reuniões onde a </w:t>
-      </w:r>
-      <w:r>
-        <w:rPr>
-          <w:rFonts w:eastAsia="Noto Serif CJK SC" w:cs="Noto Sans Devanagari" w:ascii="Garamond" w:hAnsi="Garamond"/>
-          <w:i w:val="false"/>
-          <w:iCs w:val="false"/>
-          <w:color w:val="00A0FC"/>
-          <w:kern w:val="2"/>
-          <w:sz w:val="36"/>
-          <w:szCs w:val="36"/>
-          <w:lang w:val="pt-BR" w:eastAsia="zh-CN" w:bidi="hi-IN"/>
-        </w:rPr>
-        <w:t>psicofonia</w:t>
-      </w:r>
-      <w:r>
-        <w:rPr>
-          <w:rFonts w:eastAsia="Noto Serif CJK SC" w:cs="Noto Sans Devanagari" w:ascii="Garamond" w:hAnsi="Garamond"/>
-          <w:i w:val="false"/>
-          <w:iCs w:val="false"/>
-          <w:color w:val="00A0FC"/>
-          <w:kern w:val="2"/>
-          <w:sz w:val="36"/>
-          <w:szCs w:val="36"/>
-          <w:lang w:val="pt-BR" w:eastAsia="zh-CN" w:bidi="hi-IN"/>
-        </w:rPr>
-        <w:t xml:space="preserve"> é realizada, mas eu mesmo não vou conseguir </w:t>
-      </w:r>
-      <w:r>
-        <w:rPr>
-          <w:rFonts w:eastAsia="Noto Serif CJK SC" w:cs="Noto Sans Devanagari" w:ascii="Garamond" w:hAnsi="Garamond"/>
-          <w:i w:val="false"/>
-          <w:iCs w:val="false"/>
-          <w:color w:val="00A0FC"/>
-          <w:kern w:val="2"/>
-          <w:sz w:val="36"/>
-          <w:szCs w:val="36"/>
-          <w:lang w:val="pt-BR" w:eastAsia="zh-CN" w:bidi="hi-IN"/>
-        </w:rPr>
-        <w:t xml:space="preserve">transmitir </w:t>
-      </w:r>
-      <w:r>
-        <w:rPr>
-          <w:rFonts w:eastAsia="Noto Serif CJK SC" w:cs="Noto Sans Devanagari" w:ascii="Garamond" w:hAnsi="Garamond"/>
-          <w:i w:val="false"/>
-          <w:iCs w:val="false"/>
-          <w:color w:val="00A0FC"/>
-          <w:kern w:val="2"/>
-          <w:sz w:val="36"/>
-          <w:szCs w:val="36"/>
-          <w:lang w:val="pt-BR" w:eastAsia="zh-CN" w:bidi="hi-IN"/>
-        </w:rPr>
-        <w:t>mensagens</w:t>
-      </w:r>
-      <w:r>
-        <w:rPr>
-          <w:rFonts w:eastAsia="Noto Serif CJK SC" w:cs="Noto Sans Devanagari" w:ascii="Garamond" w:hAnsi="Garamond"/>
-          <w:i w:val="false"/>
-          <w:iCs w:val="false"/>
-          <w:color w:val="00A0FC"/>
-          <w:kern w:val="2"/>
-          <w:sz w:val="36"/>
-          <w:szCs w:val="36"/>
-          <w:lang w:val="pt-BR" w:eastAsia="zh-CN" w:bidi="hi-IN"/>
-        </w:rPr>
-        <w:t xml:space="preserve"> faladas</w:t>
-      </w:r>
-      <w:r>
-        <w:rPr>
-          <w:rFonts w:eastAsia="Noto Serif CJK SC" w:cs="Noto Sans Devanagari" w:ascii="Garamond" w:hAnsi="Garamond"/>
-          <w:i w:val="false"/>
-          <w:iCs w:val="false"/>
-          <w:color w:val="00A0FC"/>
-          <w:kern w:val="2"/>
-          <w:sz w:val="36"/>
-          <w:szCs w:val="36"/>
-          <w:lang w:val="pt-BR" w:eastAsia="zh-CN" w:bidi="hi-IN"/>
-        </w:rPr>
-        <w:t>. Meu corpo físico não é apropriado para esse tipo de mediunidade.</w:t>
+        <w:t>Por exemplo: se eu não nasci com o corpo físico apropriado para a psicofonia, não há nada que eu possa fazer para me tornar um médium psicofônico. Eu posso estudar, ler, participar de reuniões onde a psicofonia é realizada, mas eu mesmo não vou conseguir transmitir mensagens faladas. Meu corpo físico não é apropriado para esse tipo de mediunidade.</w:t>
       </w:r>
     </w:p>
     <w:p>
@@ -2128,20 +1972,7 @@
           <w:szCs w:val="36"/>
           <w:lang w:val="pt-BR" w:eastAsia="zh-CN" w:bidi="hi-IN"/>
         </w:rPr>
-        <w:t>Um sonâmbulo católico ou evangélico pode sentir muito medo se durante o sonambulismo ele compreender que alguns dos seres que ele vê à sua volta já não pertencem mais ao mundo dos vivos.</w:t>
-      </w:r>
-      <w:r>
-        <w:rPr>
-          <w:rFonts w:eastAsia="Noto Serif CJK SC" w:cs="Noto Sans Devanagari" w:ascii="Garamond" w:hAnsi="Garamond"/>
-          <w:i w:val="false"/>
-          <w:iCs w:val="false"/>
-          <w:color w:val="00A0FC"/>
-          <w:kern w:val="2"/>
-          <w:sz w:val="36"/>
-          <w:szCs w:val="36"/>
-          <w:lang w:val="pt-BR" w:eastAsia="zh-CN" w:bidi="hi-IN"/>
-        </w:rPr>
-        <w:t xml:space="preserve"> Isso fere os princípios da religião dele e pode causar muita confusão no sonâmbulo.</w:t>
+        <w:t>Um sonâmbulo católico ou evangélico pode sentir muito medo se durante o sonambulismo ele compreender que alguns dos seres que ele vê à sua volta já não pertencem mais ao mundo dos vivos. Isso fere os princípios da religião dele e pode causar muita confusão no sonâmbulo.</w:t>
       </w:r>
     </w:p>
     <w:p>
@@ -2207,7 +2038,12 @@
         </w:rPr>
       </w:pPr>
       <w:r>
-        <w:rPr/>
+        <w:rPr>
+          <w:rFonts w:ascii="Garamond" w:hAnsi="Garamond"/>
+          <w:color w:val="00A0FC"/>
+          <w:sz w:val="36"/>
+          <w:szCs w:val="36"/>
+        </w:rPr>
       </w:r>
     </w:p>
     <w:p>
@@ -2283,20 +2119,7 @@
           <w:szCs w:val="36"/>
           <w:lang w:val="pt-BR" w:eastAsia="zh-CN" w:bidi="hi-IN"/>
         </w:rPr>
-        <w:t>Elas verão outros espíritos à sua volta, mas vão tomá-las como se fossem pessoas vivas, como elas mesmas se consideram</w:t>
-      </w:r>
-      <w:r>
-        <w:rPr>
-          <w:rFonts w:eastAsia="Noto Serif CJK SC" w:cs="Noto Sans Devanagari" w:ascii="Garamond" w:hAnsi="Garamond"/>
-          <w:i w:val="false"/>
-          <w:iCs w:val="false"/>
-          <w:color w:val="00A0FC"/>
-          <w:kern w:val="2"/>
-          <w:sz w:val="36"/>
-          <w:szCs w:val="36"/>
-          <w:lang w:val="pt-BR" w:eastAsia="zh-CN" w:bidi="hi-IN"/>
-        </w:rPr>
-        <w:t xml:space="preserve"> ser.</w:t>
+        <w:t>Elas verão outros espíritos à sua volta, mas vão tomá-las como se fossem pessoas vivas, como elas mesmas se consideram ser.</w:t>
       </w:r>
     </w:p>
     <w:p>
@@ -2865,7 +2688,12 @@
         </w:rPr>
       </w:pPr>
       <w:r>
-        <w:rPr/>
+        <w:rPr>
+          <w:rFonts w:ascii="Garamond" w:hAnsi="Garamond"/>
+          <w:color w:val="00A0FC"/>
+          <w:sz w:val="36"/>
+          <w:szCs w:val="36"/>
+        </w:rPr>
       </w:r>
     </w:p>
     <w:p>
@@ -3186,59 +3014,7 @@
           <w:szCs w:val="36"/>
           <w:lang w:val="pt-BR" w:eastAsia="zh-CN" w:bidi="hi-IN"/>
         </w:rPr>
-        <w:t xml:space="preserve">Então o que a Espiritualidade diz na resposta dada a Kardec corrobora o que ele nos explicou: como </w:t>
-      </w:r>
-      <w:r>
-        <w:rPr>
-          <w:rFonts w:eastAsia="Noto Serif CJK SC" w:cs="Noto Sans Devanagari" w:ascii="Garamond" w:hAnsi="Garamond"/>
-          <w:i w:val="false"/>
-          <w:iCs w:val="false"/>
-          <w:color w:val="00A0FC"/>
-          <w:kern w:val="2"/>
-          <w:sz w:val="36"/>
-          <w:szCs w:val="36"/>
-          <w:lang w:val="pt-BR" w:eastAsia="zh-CN" w:bidi="hi-IN"/>
-        </w:rPr>
-        <w:t>a</w:t>
-      </w:r>
-      <w:r>
-        <w:rPr>
-          <w:rFonts w:eastAsia="Noto Serif CJK SC" w:cs="Noto Sans Devanagari" w:ascii="Garamond" w:hAnsi="Garamond"/>
-          <w:i w:val="false"/>
-          <w:iCs w:val="false"/>
-          <w:color w:val="00A0FC"/>
-          <w:kern w:val="2"/>
-          <w:sz w:val="36"/>
-          <w:szCs w:val="36"/>
-          <w:lang w:val="pt-BR" w:eastAsia="zh-CN" w:bidi="hi-IN"/>
-        </w:rPr>
-        <w:t xml:space="preserve"> alma permanece ligada ao corpo físico do sonâmbulo, as sensações recebidas </w:t>
-      </w:r>
-      <w:r>
-        <w:rPr>
-          <w:rFonts w:eastAsia="Noto Serif CJK SC" w:cs="Noto Sans Devanagari" w:ascii="Garamond" w:hAnsi="Garamond"/>
-          <w:i w:val="false"/>
-          <w:iCs w:val="false"/>
-          <w:color w:val="00A0FC"/>
-          <w:kern w:val="2"/>
-          <w:sz w:val="36"/>
-          <w:szCs w:val="36"/>
-          <w:lang w:val="pt-BR" w:eastAsia="zh-CN" w:bidi="hi-IN"/>
-        </w:rPr>
-        <w:t>por ela</w:t>
-      </w:r>
-      <w:r>
-        <w:rPr>
-          <w:rFonts w:eastAsia="Noto Serif CJK SC" w:cs="Noto Sans Devanagari" w:ascii="Garamond" w:hAnsi="Garamond"/>
-          <w:i w:val="false"/>
-          <w:iCs w:val="false"/>
-          <w:color w:val="00A0FC"/>
-          <w:kern w:val="2"/>
-          <w:sz w:val="36"/>
-          <w:szCs w:val="36"/>
-          <w:lang w:val="pt-BR" w:eastAsia="zh-CN" w:bidi="hi-IN"/>
-        </w:rPr>
-        <w:t>, onde quer que se encontre, são transmitidas  ao corpo físico através do perispírito.</w:t>
+        <w:t>Então o que a Espiritualidade diz na resposta dada a Kardec corrobora o que ele nos explicou: como a alma permanece ligada ao corpo físico do sonâmbulo, as sensações recebidas por ela, onde quer que se encontre, são transmitidas  ao corpo físico através do perispírito.</w:t>
       </w:r>
     </w:p>
     <w:p>
@@ -4623,7 +4399,12 @@
         </w:rPr>
       </w:pPr>
       <w:r>
-        <w:rPr/>
+        <w:rPr>
+          <w:rFonts w:ascii="Garamond" w:hAnsi="Garamond"/>
+          <w:color w:val="00A0FC"/>
+          <w:sz w:val="36"/>
+          <w:szCs w:val="36"/>
+        </w:rPr>
       </w:r>
     </w:p>
     <w:p>
@@ -4906,7 +4687,12 @@
         </w:rPr>
       </w:pPr>
       <w:r>
-        <w:rPr/>
+        <w:rPr>
+          <w:rFonts w:ascii="Garamond" w:hAnsi="Garamond"/>
+          <w:color w:val="00A0FC"/>
+          <w:sz w:val="36"/>
+          <w:szCs w:val="36"/>
+        </w:rPr>
       </w:r>
     </w:p>
     <w:p>
@@ -5413,33 +5199,7 @@
           <w:szCs w:val="36"/>
           <w:lang w:val="pt-BR" w:eastAsia="zh-CN" w:bidi="hi-IN"/>
         </w:rPr>
-        <w:t xml:space="preserve">A Espiritualidade responde </w:t>
-      </w:r>
-      <w:r>
-        <w:rPr>
-          <w:rFonts w:eastAsia="Noto Serif CJK SC" w:cs="Noto Sans Devanagari" w:ascii="Garamond" w:hAnsi="Garamond"/>
-          <w:i w:val="false"/>
-          <w:iCs w:val="false"/>
-          <w:color w:val="00A0FC"/>
-          <w:kern w:val="2"/>
-          <w:sz w:val="36"/>
-          <w:szCs w:val="36"/>
-          <w:lang w:val="pt-BR" w:eastAsia="zh-CN" w:bidi="hi-IN"/>
-        </w:rPr>
-        <w:t xml:space="preserve">ainda </w:t>
-      </w:r>
-      <w:r>
-        <w:rPr>
-          <w:rFonts w:eastAsia="Noto Serif CJK SC" w:cs="Noto Sans Devanagari" w:ascii="Garamond" w:hAnsi="Garamond"/>
-          <w:i w:val="false"/>
-          <w:iCs w:val="false"/>
-          <w:color w:val="00A0FC"/>
-          <w:kern w:val="2"/>
-          <w:sz w:val="36"/>
-          <w:szCs w:val="36"/>
-          <w:lang w:val="pt-BR" w:eastAsia="zh-CN" w:bidi="hi-IN"/>
-        </w:rPr>
-        <w:t>que o extático não mente a respeito do que ele vê. O que pode acontecer é que ele não descreva exatamente aquilo que viu e que há 2 possíveis causas para isso.</w:t>
+        <w:t>A Espiritualidade responde ainda que o extático não mente a respeito do que ele vê. O que pode acontecer é que ele não descreva exatamente aquilo que viu e que há 2 possíveis causas para isso.</w:t>
       </w:r>
     </w:p>
     <w:p>
@@ -5853,132 +5613,154 @@
         </w:rPr>
       </w:pPr>
       <w:r>
+        <w:rPr>
+          <w:rFonts w:ascii="Garamond" w:hAnsi="Garamond"/>
+          <w:color w:val="00A0FC"/>
+          <w:sz w:val="36"/>
+          <w:szCs w:val="36"/>
+        </w:rPr>
+      </w:r>
+    </w:p>
+    <w:p>
+      <w:pPr>
+        <w:pStyle w:val="Normal"/>
+        <w:bidi w:val="0"/>
+        <w:ind w:left="709" w:hanging="0"/>
+        <w:jc w:val="both"/>
+        <w:rPr>
+          <w:rFonts w:ascii="Garamond" w:hAnsi="Garamond"/>
+          <w:color w:val="00A0FC"/>
+          <w:sz w:val="36"/>
+          <w:szCs w:val="36"/>
+        </w:rPr>
+      </w:pPr>
+      <w:r>
+        <w:rPr>
+          <w:rFonts w:eastAsia="Noto Serif CJK SC" w:cs="Noto Sans Devanagari" w:ascii="Garamond" w:hAnsi="Garamond"/>
+          <w:i w:val="false"/>
+          <w:iCs w:val="false"/>
+          <w:color w:val="00A0FC"/>
+          <w:kern w:val="2"/>
+          <w:sz w:val="36"/>
+          <w:szCs w:val="36"/>
+          <w:lang w:val="pt-BR" w:eastAsia="zh-CN" w:bidi="hi-IN"/>
+        </w:rPr>
+        <w:t>Por tudo o que a Espiritualidade já nos falou a respeito do êxtase, podemos deduzir que os extáticos são Espíritos com um certo grau de elevação. Afinal de contas, a ninguém é permitido visitar regiões mais felizes se o Espírito não possuir méritos para tal. Se em estado de êxtase o Espírito vai a planos superiores, é porque esse Espírito tem méritos para isso.</w:t>
+      </w:r>
+    </w:p>
+    <w:p>
+      <w:pPr>
+        <w:pStyle w:val="Normal"/>
+        <w:bidi w:val="0"/>
+        <w:ind w:left="709" w:hanging="0"/>
+        <w:jc w:val="both"/>
+        <w:rPr>
+          <w:rFonts w:ascii="Garamond" w:hAnsi="Garamond"/>
+          <w:color w:val="00A0FC"/>
+          <w:sz w:val="36"/>
+          <w:szCs w:val="36"/>
+        </w:rPr>
+      </w:pPr>
+      <w:r>
+        <w:rPr>
+          <w:rFonts w:ascii="Garamond" w:hAnsi="Garamond"/>
+          <w:color w:val="00A0FC"/>
+          <w:sz w:val="36"/>
+          <w:szCs w:val="36"/>
+        </w:rPr>
+      </w:r>
+    </w:p>
+    <w:p>
+      <w:pPr>
+        <w:pStyle w:val="Normal"/>
+        <w:bidi w:val="0"/>
+        <w:ind w:left="709" w:hanging="0"/>
+        <w:jc w:val="both"/>
+        <w:rPr>
+          <w:rFonts w:ascii="Garamond" w:hAnsi="Garamond"/>
+          <w:color w:val="00A0FC"/>
+          <w:sz w:val="36"/>
+          <w:szCs w:val="36"/>
+        </w:rPr>
+      </w:pPr>
+      <w:r>
+        <w:rPr>
+          <w:rFonts w:eastAsia="Noto Serif CJK SC" w:cs="Noto Sans Devanagari" w:ascii="Garamond" w:hAnsi="Garamond"/>
+          <w:i w:val="false"/>
+          <w:iCs w:val="false"/>
+          <w:color w:val="00A0FC"/>
+          <w:kern w:val="2"/>
+          <w:sz w:val="36"/>
+          <w:szCs w:val="36"/>
+          <w:lang w:val="pt-BR" w:eastAsia="zh-CN" w:bidi="hi-IN"/>
+        </w:rPr>
+        <w:t xml:space="preserve">No entanto, a resposta da Espiritualidade nessa pergunta deixa claro que, apesar desse certo grau de elevação, o extático não está isento de falhar em suas relevações, principalmente quando ele tenta penetrar em questões que estão além de seu alcance. </w:t>
+      </w:r>
+    </w:p>
+    <w:p>
+      <w:pPr>
+        <w:pStyle w:val="Normal"/>
+        <w:bidi w:val="0"/>
+        <w:ind w:left="709" w:hanging="0"/>
+        <w:jc w:val="both"/>
+        <w:rPr>
+          <w:rFonts w:ascii="Garamond" w:hAnsi="Garamond"/>
+          <w:color w:val="00A0FC"/>
+          <w:sz w:val="36"/>
+          <w:szCs w:val="36"/>
+        </w:rPr>
+      </w:pPr>
+      <w:r>
+        <w:rPr>
+          <w:rFonts w:ascii="Garamond" w:hAnsi="Garamond"/>
+          <w:color w:val="00A0FC"/>
+          <w:sz w:val="36"/>
+          <w:szCs w:val="36"/>
+        </w:rPr>
+      </w:r>
+    </w:p>
+    <w:p>
+      <w:pPr>
+        <w:pStyle w:val="Normal"/>
+        <w:bidi w:val="0"/>
+        <w:ind w:left="709" w:hanging="0"/>
+        <w:jc w:val="both"/>
+        <w:rPr>
+          <w:rFonts w:ascii="Garamond" w:hAnsi="Garamond"/>
+          <w:color w:val="00A0FC"/>
+          <w:sz w:val="36"/>
+          <w:szCs w:val="36"/>
+        </w:rPr>
+      </w:pPr>
+      <w:r>
+        <w:rPr>
+          <w:rFonts w:eastAsia="Noto Serif CJK SC" w:cs="Noto Sans Devanagari" w:ascii="Garamond" w:hAnsi="Garamond"/>
+          <w:i w:val="false"/>
+          <w:iCs w:val="false"/>
+          <w:color w:val="00A0FC"/>
+          <w:kern w:val="2"/>
+          <w:sz w:val="36"/>
+          <w:szCs w:val="36"/>
+          <w:lang w:val="pt-BR" w:eastAsia="zh-CN" w:bidi="hi-IN"/>
+        </w:rPr>
+        <w:t xml:space="preserve">Quando isso acontece, o extático dá revelações contaminadas por suas próprias ideias - que nesse caso não exprimem a realidade - , ou ainda  sob influência de Espíritos mistificadores que tiram proveito da fraqueza do extático. </w:t>
+      </w:r>
+    </w:p>
+    <w:p>
+      <w:pPr>
+        <w:pStyle w:val="Normal"/>
+        <w:bidi w:val="0"/>
+        <w:ind w:left="709" w:hanging="0"/>
+        <w:jc w:val="both"/>
+        <w:rPr>
+          <w:rFonts w:ascii="Garamond" w:hAnsi="Garamond"/>
+          <w:color w:val="00A0FC"/>
+          <w:sz w:val="36"/>
+          <w:szCs w:val="36"/>
+        </w:rPr>
+      </w:pPr>
+      <w:r>
         <w:rPr/>
-      </w:r>
-    </w:p>
-    <w:p>
-      <w:pPr>
-        <w:pStyle w:val="Normal"/>
-        <w:bidi w:val="0"/>
-        <w:ind w:left="709" w:hanging="0"/>
-        <w:jc w:val="both"/>
-        <w:rPr>
-          <w:rFonts w:ascii="Garamond" w:hAnsi="Garamond"/>
-          <w:color w:val="00A0FC"/>
-          <w:sz w:val="36"/>
-          <w:szCs w:val="36"/>
-        </w:rPr>
-      </w:pPr>
-      <w:r>
-        <w:rPr>
-          <w:rFonts w:eastAsia="Noto Serif CJK SC" w:cs="Noto Sans Devanagari" w:ascii="Garamond" w:hAnsi="Garamond"/>
-          <w:i w:val="false"/>
-          <w:iCs w:val="false"/>
-          <w:color w:val="00A0FC"/>
-          <w:kern w:val="2"/>
-          <w:sz w:val="36"/>
-          <w:szCs w:val="36"/>
-          <w:lang w:val="pt-BR" w:eastAsia="zh-CN" w:bidi="hi-IN"/>
-        </w:rPr>
-        <w:t>Por tudo o que a Espiritualidade já nos falou a respeito do êxtase, podemos deduzir que os extáticos são Espíritos com um certo grau de elevação. Afinal de contas, a ninguém é permitido visitar regiões mais felizes se o Espírito não possuir méritos para tal. Se em estado de êxtase o Espírito vai a planos superiores, é porque esse Espírito tem méritos para isso.</w:t>
-      </w:r>
-    </w:p>
-    <w:p>
-      <w:pPr>
-        <w:pStyle w:val="Normal"/>
-        <w:bidi w:val="0"/>
-        <w:ind w:left="709" w:hanging="0"/>
-        <w:jc w:val="both"/>
-        <w:rPr>
-          <w:rFonts w:ascii="Garamond" w:hAnsi="Garamond"/>
-          <w:color w:val="00A0FC"/>
-          <w:sz w:val="36"/>
-          <w:szCs w:val="36"/>
-        </w:rPr>
-      </w:pPr>
-      <w:r>
-        <w:rPr>
-          <w:rFonts w:ascii="Garamond" w:hAnsi="Garamond"/>
-          <w:color w:val="00A0FC"/>
-          <w:sz w:val="36"/>
-          <w:szCs w:val="36"/>
-        </w:rPr>
-      </w:r>
-    </w:p>
-    <w:p>
-      <w:pPr>
-        <w:pStyle w:val="Normal"/>
-        <w:bidi w:val="0"/>
-        <w:ind w:left="709" w:hanging="0"/>
-        <w:jc w:val="both"/>
-        <w:rPr>
-          <w:rFonts w:ascii="Garamond" w:hAnsi="Garamond"/>
-          <w:color w:val="00A0FC"/>
-          <w:sz w:val="36"/>
-          <w:szCs w:val="36"/>
-        </w:rPr>
-      </w:pPr>
-      <w:r>
-        <w:rPr>
-          <w:rFonts w:eastAsia="Noto Serif CJK SC" w:cs="Noto Sans Devanagari" w:ascii="Garamond" w:hAnsi="Garamond"/>
-          <w:i w:val="false"/>
-          <w:iCs w:val="false"/>
-          <w:color w:val="00A0FC"/>
-          <w:kern w:val="2"/>
-          <w:sz w:val="36"/>
-          <w:szCs w:val="36"/>
-          <w:lang w:val="pt-BR" w:eastAsia="zh-CN" w:bidi="hi-IN"/>
-        </w:rPr>
-        <w:t xml:space="preserve">No entanto, a resposta da Espiritualidade nessa pergunta deixa claro que, apesar desse certo grau de elevação, o extático não está isento de falhar em suas relevações, principalmente quando ele tenta penetrar em questões que estão além de seu alcance. </w:t>
-      </w:r>
-    </w:p>
-    <w:p>
-      <w:pPr>
-        <w:pStyle w:val="Normal"/>
-        <w:bidi w:val="0"/>
-        <w:ind w:left="709" w:hanging="0"/>
-        <w:jc w:val="both"/>
-        <w:rPr>
-          <w:rFonts w:ascii="Garamond" w:hAnsi="Garamond"/>
-          <w:color w:val="00A0FC"/>
-          <w:sz w:val="36"/>
-          <w:szCs w:val="36"/>
-        </w:rPr>
-      </w:pPr>
-      <w:r>
-        <w:rPr>
-          <w:rFonts w:ascii="Garamond" w:hAnsi="Garamond"/>
-          <w:color w:val="00A0FC"/>
-          <w:sz w:val="36"/>
-          <w:szCs w:val="36"/>
-        </w:rPr>
-      </w:r>
-    </w:p>
-    <w:p>
-      <w:pPr>
-        <w:pStyle w:val="Normal"/>
-        <w:bidi w:val="0"/>
-        <w:ind w:left="709" w:hanging="0"/>
-        <w:jc w:val="both"/>
-        <w:rPr>
-          <w:rFonts w:ascii="Garamond" w:hAnsi="Garamond"/>
-          <w:color w:val="00A0FC"/>
-          <w:sz w:val="36"/>
-          <w:szCs w:val="36"/>
-        </w:rPr>
-      </w:pPr>
-      <w:r>
-        <w:rPr>
-          <w:rFonts w:eastAsia="Noto Serif CJK SC" w:cs="Noto Sans Devanagari" w:ascii="Garamond" w:hAnsi="Garamond"/>
-          <w:i w:val="false"/>
-          <w:iCs w:val="false"/>
-          <w:color w:val="00A0FC"/>
-          <w:kern w:val="2"/>
-          <w:sz w:val="36"/>
-          <w:szCs w:val="36"/>
-          <w:lang w:val="pt-BR" w:eastAsia="zh-CN" w:bidi="hi-IN"/>
-        </w:rPr>
-        <w:t xml:space="preserve">Quando isso acontece, o extático dá revelações contaminadas por suas próprias ideias - que nesse caso não exprimem a realidade - , ou ainda  sob influência de Espíritos mistificadores que tiram proveito da fraqueza do extático. </w:t>
       </w:r>
     </w:p>
     <w:p>
@@ -6255,33 +6037,7 @@
           <w:szCs w:val="36"/>
           <w:lang w:val="pt-BR" w:eastAsia="zh-CN" w:bidi="hi-IN"/>
         </w:rPr>
-        <w:t xml:space="preserve">A Espiritualidade responde que essas experiências não são apenas uma visão do futuro, mas também </w:t>
-      </w:r>
-      <w:r>
-        <w:rPr>
-          <w:rFonts w:eastAsia="Noto Serif CJK SC" w:cs="Noto Sans Devanagari" w:ascii="Garamond" w:hAnsi="Garamond"/>
-          <w:i w:val="false"/>
-          <w:iCs w:val="false"/>
-          <w:color w:val="00A0FC"/>
-          <w:kern w:val="2"/>
-          <w:sz w:val="36"/>
-          <w:szCs w:val="36"/>
-          <w:lang w:val="pt-BR" w:eastAsia="zh-CN" w:bidi="hi-IN"/>
-        </w:rPr>
-        <w:t>uma recordação do</w:t>
-      </w:r>
-      <w:r>
-        <w:rPr>
-          <w:rFonts w:eastAsia="Noto Serif CJK SC" w:cs="Noto Sans Devanagari" w:ascii="Garamond" w:hAnsi="Garamond"/>
-          <w:i w:val="false"/>
-          <w:iCs w:val="false"/>
-          <w:color w:val="00A0FC"/>
-          <w:kern w:val="2"/>
-          <w:sz w:val="36"/>
-          <w:szCs w:val="36"/>
-          <w:lang w:val="pt-BR" w:eastAsia="zh-CN" w:bidi="hi-IN"/>
-        </w:rPr>
-        <w:t xml:space="preserve"> que aconteceu no passado.</w:t>
+        <w:t>A Espiritualidade responde que essas experiências não são apenas uma visão do futuro, mas também uma recordação do que aconteceu no passado.</w:t>
       </w:r>
     </w:p>
     <w:p>
@@ -6482,33 +6238,7 @@
           <w:szCs w:val="36"/>
           <w:lang w:val="pt-BR" w:eastAsia="zh-CN" w:bidi="hi-IN"/>
         </w:rPr>
-        <w:t xml:space="preserve">Kardec questiona se o materialismo seria capaz de explicar os fenômenos de sonambulismo e </w:t>
-      </w:r>
-      <w:r>
-        <w:rPr>
-          <w:rFonts w:eastAsia="Noto Serif CJK SC" w:cs="Noto Sans Devanagari" w:ascii="Garamond" w:hAnsi="Garamond"/>
-          <w:i w:val="false"/>
-          <w:iCs w:val="false"/>
-          <w:color w:val="00A0FC"/>
-          <w:kern w:val="2"/>
-          <w:sz w:val="36"/>
-          <w:szCs w:val="36"/>
-          <w:lang w:val="pt-BR" w:eastAsia="zh-CN" w:bidi="hi-IN"/>
-        </w:rPr>
-        <w:t xml:space="preserve">do </w:t>
-      </w:r>
-      <w:r>
-        <w:rPr>
-          <w:rFonts w:eastAsia="Noto Serif CJK SC" w:cs="Noto Sans Devanagari" w:ascii="Garamond" w:hAnsi="Garamond"/>
-          <w:i w:val="false"/>
-          <w:iCs w:val="false"/>
-          <w:color w:val="00A0FC"/>
-          <w:kern w:val="2"/>
-          <w:sz w:val="36"/>
-          <w:szCs w:val="36"/>
-          <w:lang w:val="pt-BR" w:eastAsia="zh-CN" w:bidi="hi-IN"/>
-        </w:rPr>
-        <w:t xml:space="preserve">êxtase. Não podemos nos esquecer que Kardec refere-se à explicações lógicas, racionais, quase que científicas. Explicações embasadas nos mesmos critérios que ele, Kardec, sempre utilizou em seus estudos. </w:t>
+        <w:t xml:space="preserve">Kardec questiona se o materialismo seria capaz de explicar os fenômenos de sonambulismo e do êxtase. Não podemos nos esquecer que Kardec refere-se à explicações lógicas, racionais, quase que científicas. Explicações embasadas nos mesmos critérios que ele, Kardec, sempre utilizou em seus estudos. </w:t>
       </w:r>
     </w:p>
     <w:p>
@@ -6574,34 +6304,56 @@
         </w:rPr>
       </w:pPr>
       <w:r>
+        <w:rPr>
+          <w:rFonts w:ascii="Garamond" w:hAnsi="Garamond"/>
+          <w:color w:val="00A0FC"/>
+          <w:sz w:val="36"/>
+          <w:szCs w:val="36"/>
+        </w:rPr>
+      </w:r>
+    </w:p>
+    <w:p>
+      <w:pPr>
+        <w:pStyle w:val="Normal"/>
+        <w:bidi w:val="0"/>
+        <w:ind w:left="709" w:hanging="0"/>
+        <w:jc w:val="both"/>
+        <w:rPr>
+          <w:rFonts w:ascii="Garamond" w:hAnsi="Garamond"/>
+          <w:color w:val="00A0FC"/>
+          <w:sz w:val="36"/>
+          <w:szCs w:val="36"/>
+        </w:rPr>
+      </w:pPr>
+      <w:r>
+        <w:rPr>
+          <w:rFonts w:eastAsia="Noto Serif CJK SC" w:cs="Noto Sans Devanagari" w:ascii="Garamond" w:hAnsi="Garamond"/>
+          <w:i w:val="false"/>
+          <w:iCs w:val="false"/>
+          <w:color w:val="00A0FC"/>
+          <w:kern w:val="2"/>
+          <w:sz w:val="36"/>
+          <w:szCs w:val="36"/>
+          <w:lang w:val="pt-BR" w:eastAsia="zh-CN" w:bidi="hi-IN"/>
+        </w:rPr>
+        <w:t>Em outras palavras: esses fenômenos provam,  não apenas a continuidade da vida após a morte física, mas também a existência de Deus.</w:t>
+      </w:r>
+    </w:p>
+    <w:p>
+      <w:pPr>
+        <w:pStyle w:val="Normal"/>
+        <w:bidi w:val="0"/>
+        <w:ind w:left="709" w:hanging="0"/>
+        <w:jc w:val="both"/>
+        <w:rPr>
+          <w:rFonts w:ascii="Garamond" w:hAnsi="Garamond"/>
+          <w:color w:val="00A0FC"/>
+          <w:sz w:val="36"/>
+          <w:szCs w:val="36"/>
+        </w:rPr>
+      </w:pPr>
+      <w:r>
         <w:rPr/>
-      </w:r>
-    </w:p>
-    <w:p>
-      <w:pPr>
-        <w:pStyle w:val="Normal"/>
-        <w:bidi w:val="0"/>
-        <w:ind w:left="709" w:hanging="0"/>
-        <w:jc w:val="both"/>
-        <w:rPr>
-          <w:rFonts w:ascii="Garamond" w:hAnsi="Garamond"/>
-          <w:color w:val="00A0FC"/>
-          <w:sz w:val="36"/>
-          <w:szCs w:val="36"/>
-        </w:rPr>
-      </w:pPr>
-      <w:r>
-        <w:rPr>
-          <w:rFonts w:eastAsia="Noto Serif CJK SC" w:cs="Noto Sans Devanagari" w:ascii="Garamond" w:hAnsi="Garamond"/>
-          <w:i w:val="false"/>
-          <w:iCs w:val="false"/>
-          <w:color w:val="00A0FC"/>
-          <w:kern w:val="2"/>
-          <w:sz w:val="36"/>
-          <w:szCs w:val="36"/>
-          <w:lang w:val="pt-BR" w:eastAsia="zh-CN" w:bidi="hi-IN"/>
-        </w:rPr>
-        <w:t>Em outras palavras: esses fenômenos provam,  não apenas a continuidade da vida após a morte física, mas também a existência de Deus.</w:t>
       </w:r>
     </w:p>
     <w:p>
@@ -6670,42 +6422,15 @@
           <w:szCs w:val="36"/>
           <w:lang w:val="pt-BR" w:eastAsia="zh-CN" w:bidi="hi-IN"/>
         </w:rPr>
-        <w:t>4</w:t>
-      </w:r>
-      <w:r>
-        <w:rPr>
-          <w:rFonts w:eastAsia="Noto Serif CJK SC" w:cs="Noto Sans Devanagari" w:ascii="Garamond" w:hAnsi="Garamond"/>
-          <w:color w:val="auto"/>
-          <w:kern w:val="2"/>
-          <w:sz w:val="36"/>
-          <w:szCs w:val="36"/>
-          <w:lang w:val="pt-BR" w:eastAsia="zh-CN" w:bidi="hi-IN"/>
-        </w:rPr>
-        <w:t>47</w:t>
-      </w:r>
-      <w:r>
-        <w:rPr>
-          <w:rFonts w:ascii="Garamond" w:hAnsi="Garamond"/>
-          <w:sz w:val="36"/>
-          <w:szCs w:val="36"/>
-        </w:rPr>
-        <w:t>. O fenômeno a que se dá a designação de dupla vista tem alguma</w:t>
-      </w:r>
-      <w:r>
-        <w:rPr>
-          <w:rFonts w:ascii="Garamond" w:hAnsi="Garamond"/>
-          <w:sz w:val="36"/>
-          <w:szCs w:val="36"/>
-        </w:rPr>
-        <w:t xml:space="preserve"> </w:t>
-      </w:r>
-      <w:r>
-        <w:rPr>
-          <w:rFonts w:ascii="Garamond" w:hAnsi="Garamond"/>
-          <w:sz w:val="36"/>
-          <w:szCs w:val="36"/>
-        </w:rPr>
-        <w:t xml:space="preserve">relação com o sonho e o sonambulismo? </w:t>
+        <w:t>447</w:t>
+      </w:r>
+      <w:r>
+        <w:rPr>
+          <w:rFonts w:ascii="Garamond" w:hAnsi="Garamond"/>
+          <w:sz w:val="36"/>
+          <w:szCs w:val="36"/>
+        </w:rPr>
+        <w:t xml:space="preserve">. O fenômeno a que se dá a designação de dupla vista tem alguma relação com o sonho e o sonambulismo? </w:t>
       </w:r>
     </w:p>
     <w:p>
@@ -6763,21 +6488,466 @@
           <w:szCs w:val="36"/>
           <w:lang w:val="pt-BR" w:eastAsia="zh-CN" w:bidi="hi-IN"/>
         </w:rPr>
-        <w:t>Tudo isso é uma só coisa. O que se chama dupla vista é ainda</w:t>
+        <w:t>Tudo isso é uma só coisa. O que se chama dupla vista é ainda resultado da libertação do Espírito, sem que o corpo seja adormecido. A dupla vista ou segunda vista é a vista da alma.”</w:t>
+      </w:r>
+    </w:p>
+    <w:p>
+      <w:pPr>
+        <w:pStyle w:val="Normal"/>
+        <w:bidi w:val="0"/>
+        <w:ind w:hanging="0"/>
+        <w:jc w:val="both"/>
+        <w:rPr>
+          <w:color w:val="auto"/>
+        </w:rPr>
+      </w:pPr>
+      <w:r>
+        <w:rPr>
+          <w:color w:val="auto"/>
+        </w:rPr>
+      </w:r>
+    </w:p>
+    <w:p>
+      <w:pPr>
+        <w:pStyle w:val="Normal"/>
+        <w:bidi w:val="0"/>
+        <w:ind w:left="709" w:hanging="0"/>
+        <w:jc w:val="both"/>
+        <w:rPr>
+          <w:rFonts w:ascii="Garamond" w:hAnsi="Garamond"/>
+          <w:color w:val="00A0FC"/>
+          <w:sz w:val="36"/>
+          <w:szCs w:val="36"/>
+        </w:rPr>
+      </w:pPr>
+      <w:r>
+        <w:rPr>
+          <w:rFonts w:eastAsia="Noto Serif CJK SC" w:cs="Noto Sans Devanagari" w:ascii="Garamond" w:hAnsi="Garamond"/>
+          <w:i w:val="false"/>
+          <w:iCs w:val="false"/>
+          <w:color w:val="00A0FC"/>
+          <w:kern w:val="2"/>
+          <w:sz w:val="36"/>
+          <w:szCs w:val="36"/>
+          <w:lang w:val="pt-BR" w:eastAsia="zh-CN" w:bidi="hi-IN"/>
+        </w:rPr>
+        <w:t xml:space="preserve">Essa é a primeira de uma série de perguntas  relacionadas ao termo dupla vista. Kardec deseja saber se a dupla vista tem alguma relação com o sonho e o sonambulismo. </w:t>
+      </w:r>
+    </w:p>
+    <w:p>
+      <w:pPr>
+        <w:pStyle w:val="Normal"/>
+        <w:bidi w:val="0"/>
+        <w:ind w:left="709" w:hanging="0"/>
+        <w:jc w:val="both"/>
+        <w:rPr>
+          <w:rFonts w:ascii="Garamond" w:hAnsi="Garamond"/>
+          <w:color w:val="00A0FC"/>
+          <w:sz w:val="36"/>
+          <w:szCs w:val="36"/>
+        </w:rPr>
+      </w:pPr>
+      <w:r>
+        <w:rPr>
+          <w:rFonts w:ascii="Garamond" w:hAnsi="Garamond"/>
+          <w:color w:val="00A0FC"/>
+          <w:sz w:val="36"/>
+          <w:szCs w:val="36"/>
+        </w:rPr>
+      </w:r>
+    </w:p>
+    <w:p>
+      <w:pPr>
+        <w:pStyle w:val="Normal"/>
+        <w:bidi w:val="0"/>
+        <w:ind w:left="709" w:hanging="0"/>
+        <w:jc w:val="both"/>
+        <w:rPr>
+          <w:rFonts w:ascii="Garamond" w:hAnsi="Garamond"/>
+          <w:color w:val="00A0FC"/>
+          <w:sz w:val="36"/>
+          <w:szCs w:val="36"/>
+        </w:rPr>
+      </w:pPr>
+      <w:r>
+        <w:rPr>
+          <w:rFonts w:eastAsia="Noto Serif CJK SC" w:cs="Noto Sans Devanagari" w:ascii="Garamond" w:hAnsi="Garamond"/>
+          <w:i w:val="false"/>
+          <w:iCs w:val="false"/>
+          <w:color w:val="00A0FC"/>
+          <w:kern w:val="2"/>
+          <w:sz w:val="36"/>
+          <w:szCs w:val="36"/>
+          <w:lang w:val="pt-BR" w:eastAsia="zh-CN" w:bidi="hi-IN"/>
+        </w:rPr>
+        <w:t xml:space="preserve">A Espiritualidade responde que é tudo uma só coisa: a dupla vista é a capacidade que a alma tem de ver durante sua emancipação, sem que o corpo esteja adormecido.  </w:t>
+      </w:r>
+    </w:p>
+    <w:p>
+      <w:pPr>
+        <w:pStyle w:val="Normal"/>
+        <w:bidi w:val="0"/>
+        <w:ind w:left="709" w:hanging="0"/>
+        <w:jc w:val="both"/>
+        <w:rPr>
+          <w:rFonts w:ascii="Garamond" w:hAnsi="Garamond"/>
+          <w:color w:val="00A0FC"/>
+          <w:sz w:val="36"/>
+          <w:szCs w:val="36"/>
+        </w:rPr>
+      </w:pPr>
+      <w:r>
+        <w:rPr>
+          <w:rFonts w:ascii="Garamond" w:hAnsi="Garamond"/>
+          <w:color w:val="00A0FC"/>
+          <w:sz w:val="36"/>
+          <w:szCs w:val="36"/>
+        </w:rPr>
+      </w:r>
+    </w:p>
+    <w:p>
+      <w:pPr>
+        <w:pStyle w:val="Normal"/>
+        <w:bidi w:val="0"/>
+        <w:ind w:left="709" w:hanging="0"/>
+        <w:jc w:val="both"/>
+        <w:rPr>
+          <w:rFonts w:ascii="Garamond" w:hAnsi="Garamond"/>
+          <w:color w:val="00A0FC"/>
+          <w:sz w:val="36"/>
+          <w:szCs w:val="36"/>
+        </w:rPr>
+      </w:pPr>
+      <w:r>
+        <w:rPr>
+          <w:rFonts w:eastAsia="Noto Serif CJK SC" w:cs="Noto Sans Devanagari" w:ascii="Garamond" w:hAnsi="Garamond"/>
+          <w:i w:val="false"/>
+          <w:iCs w:val="false"/>
+          <w:color w:val="00A0FC"/>
+          <w:kern w:val="2"/>
+          <w:sz w:val="36"/>
+          <w:szCs w:val="36"/>
+          <w:lang w:val="pt-BR" w:eastAsia="zh-CN" w:bidi="hi-IN"/>
+        </w:rPr>
+        <w:t>Chamou minha atenção na resposta da Espiritualidade justamente essas palavras:</w:t>
+      </w:r>
+    </w:p>
+    <w:p>
+      <w:pPr>
+        <w:pStyle w:val="Normal"/>
+        <w:bidi w:val="0"/>
+        <w:ind w:left="709" w:hanging="0"/>
+        <w:jc w:val="both"/>
+        <w:rPr>
+          <w:rFonts w:ascii="Garamond" w:hAnsi="Garamond"/>
+          <w:color w:val="00A0FC"/>
+          <w:sz w:val="36"/>
+          <w:szCs w:val="36"/>
+        </w:rPr>
+      </w:pPr>
+      <w:r>
+        <w:rPr>
+          <w:rFonts w:ascii="Garamond" w:hAnsi="Garamond"/>
+          <w:color w:val="00A0FC"/>
+          <w:sz w:val="36"/>
+          <w:szCs w:val="36"/>
+        </w:rPr>
+      </w:r>
+    </w:p>
+    <w:p>
+      <w:pPr>
+        <w:pStyle w:val="Normal"/>
+        <w:bidi w:val="0"/>
+        <w:ind w:left="709" w:hanging="0"/>
+        <w:jc w:val="both"/>
+        <w:rPr>
+          <w:rFonts w:ascii="Garamond" w:hAnsi="Garamond"/>
+          <w:color w:val="00A0FC"/>
+          <w:sz w:val="36"/>
+          <w:szCs w:val="36"/>
+        </w:rPr>
+      </w:pPr>
+      <w:r>
+        <w:rPr>
+          <w:rFonts w:ascii="Garamond" w:hAnsi="Garamond"/>
+          <w:color w:val="00A0FC"/>
+          <w:sz w:val="36"/>
+          <w:szCs w:val="36"/>
+        </w:rPr>
+      </w:r>
+    </w:p>
+    <w:p>
+      <w:pPr>
+        <w:pStyle w:val="Normal"/>
+        <w:bidi w:val="0"/>
+        <w:ind w:left="709" w:hanging="0"/>
+        <w:jc w:val="both"/>
+        <w:rPr>
+          <w:rFonts w:ascii="Garamond" w:hAnsi="Garamond"/>
+          <w:color w:val="00A0FC"/>
+          <w:sz w:val="36"/>
+          <w:szCs w:val="36"/>
+        </w:rPr>
+      </w:pPr>
+      <w:r>
+        <w:rPr>
+          <w:rFonts w:eastAsia="Noto Serif CJK SC" w:cs="Noto Sans Devanagari" w:ascii="Garamond" w:hAnsi="Garamond"/>
+          <w:i w:val="false"/>
+          <w:iCs w:val="false"/>
+          <w:color w:val="00A0FC"/>
+          <w:kern w:val="2"/>
+          <w:sz w:val="36"/>
+          <w:szCs w:val="36"/>
+          <w:lang w:val="pt-BR" w:eastAsia="zh-CN" w:bidi="hi-IN"/>
+        </w:rPr>
+        <w:tab/>
+        <w:t xml:space="preserve">... </w:t>
       </w:r>
       <w:r>
         <w:rPr>
           <w:rFonts w:eastAsia="Noto Serif CJK SC" w:cs="Noto Sans Devanagari" w:ascii="Garamond" w:hAnsi="Garamond"/>
           <w:i/>
           <w:iCs/>
-          <w:color w:val="auto"/>
-          <w:kern w:val="2"/>
-          <w:sz w:val="36"/>
-          <w:szCs w:val="36"/>
-          <w:lang w:val="pt-BR" w:eastAsia="zh-CN" w:bidi="hi-IN"/>
-        </w:rPr>
-        <w:t xml:space="preserve"> </w:t>
-      </w:r>
+          <w:color w:val="00A0FC"/>
+          <w:kern w:val="2"/>
+          <w:sz w:val="36"/>
+          <w:szCs w:val="36"/>
+          <w:lang w:val="pt-BR" w:eastAsia="zh-CN" w:bidi="hi-IN"/>
+        </w:rPr>
+        <w:t>sem que o corpo esteja adormecido.</w:t>
+      </w:r>
+    </w:p>
+    <w:p>
+      <w:pPr>
+        <w:pStyle w:val="Normal"/>
+        <w:bidi w:val="0"/>
+        <w:ind w:left="709" w:hanging="0"/>
+        <w:jc w:val="both"/>
+        <w:rPr>
+          <w:rFonts w:ascii="Garamond" w:hAnsi="Garamond"/>
+          <w:color w:val="00A0FC"/>
+          <w:sz w:val="36"/>
+          <w:szCs w:val="36"/>
+        </w:rPr>
+      </w:pPr>
+      <w:r>
+        <w:rPr>
+          <w:rFonts w:ascii="Garamond" w:hAnsi="Garamond"/>
+          <w:color w:val="00A0FC"/>
+          <w:sz w:val="36"/>
+          <w:szCs w:val="36"/>
+        </w:rPr>
+      </w:r>
+    </w:p>
+    <w:p>
+      <w:pPr>
+        <w:pStyle w:val="Normal"/>
+        <w:bidi w:val="0"/>
+        <w:ind w:left="709" w:hanging="0"/>
+        <w:jc w:val="both"/>
+        <w:rPr>
+          <w:rFonts w:ascii="Garamond" w:hAnsi="Garamond"/>
+          <w:color w:val="00A0FC"/>
+          <w:sz w:val="36"/>
+          <w:szCs w:val="36"/>
+        </w:rPr>
+      </w:pPr>
+      <w:r>
+        <w:rPr>
+          <w:rFonts w:eastAsia="Noto Serif CJK SC" w:cs="Noto Sans Devanagari" w:ascii="Garamond" w:hAnsi="Garamond"/>
+          <w:i w:val="false"/>
+          <w:iCs w:val="false"/>
+          <w:color w:val="00A0FC"/>
+          <w:kern w:val="2"/>
+          <w:sz w:val="36"/>
+          <w:szCs w:val="36"/>
+          <w:lang w:val="pt-BR" w:eastAsia="zh-CN" w:bidi="hi-IN"/>
+        </w:rPr>
+        <w:t>Nos casos de sonambulismo e êxtase, de fato  o corpo físico não se encontra em repouso (no sonambulismo o corpo não está em repouso porque o Espírito se utiliza dele para falar e interagir com o meio à sua volta), mas não é esse o caso dos sonhos, onde o corpo físico encontra-se definitivamente em repouso.</w:t>
+      </w:r>
+    </w:p>
+    <w:p>
+      <w:pPr>
+        <w:pStyle w:val="Normal"/>
+        <w:bidi w:val="0"/>
+        <w:ind w:left="709" w:hanging="0"/>
+        <w:jc w:val="both"/>
+        <w:rPr>
+          <w:rFonts w:ascii="Garamond" w:hAnsi="Garamond"/>
+          <w:color w:val="00A0FC"/>
+          <w:sz w:val="36"/>
+          <w:szCs w:val="36"/>
+        </w:rPr>
+      </w:pPr>
+      <w:r>
+        <w:rPr>
+          <w:rFonts w:ascii="Garamond" w:hAnsi="Garamond"/>
+          <w:color w:val="00A0FC"/>
+          <w:sz w:val="36"/>
+          <w:szCs w:val="36"/>
+        </w:rPr>
+      </w:r>
+    </w:p>
+    <w:p>
+      <w:pPr>
+        <w:pStyle w:val="Normal"/>
+        <w:bidi w:val="0"/>
+        <w:ind w:left="709" w:hanging="0"/>
+        <w:jc w:val="both"/>
+        <w:rPr>
+          <w:rFonts w:ascii="Garamond" w:hAnsi="Garamond"/>
+          <w:color w:val="00A0FC"/>
+          <w:sz w:val="36"/>
+          <w:szCs w:val="36"/>
+        </w:rPr>
+      </w:pPr>
+      <w:r>
+        <w:rPr>
+          <w:rFonts w:eastAsia="Noto Serif CJK SC" w:cs="Noto Sans Devanagari" w:ascii="Garamond" w:hAnsi="Garamond"/>
+          <w:i w:val="false"/>
+          <w:iCs w:val="false"/>
+          <w:color w:val="00A0FC"/>
+          <w:kern w:val="2"/>
+          <w:sz w:val="36"/>
+          <w:szCs w:val="36"/>
+          <w:lang w:val="pt-BR" w:eastAsia="zh-CN" w:bidi="hi-IN"/>
+        </w:rPr>
+        <w:t xml:space="preserve">Então, o mais provável é que a intenção da  Espiritualidade foi deixar claro que, a alma tem a capacidade de ver ainda mesmo quando o corpo físico não esteja em repouso. </w:t>
+      </w:r>
+    </w:p>
+    <w:p>
+      <w:pPr>
+        <w:pStyle w:val="Normal"/>
+        <w:bidi w:val="0"/>
+        <w:ind w:left="709" w:hanging="0"/>
+        <w:jc w:val="both"/>
+        <w:rPr>
+          <w:rFonts w:ascii="Garamond" w:hAnsi="Garamond"/>
+          <w:color w:val="00A0FC"/>
+          <w:sz w:val="36"/>
+          <w:szCs w:val="36"/>
+        </w:rPr>
+      </w:pPr>
+      <w:r>
+        <w:rPr>
+          <w:rFonts w:ascii="Garamond" w:hAnsi="Garamond"/>
+          <w:color w:val="00A0FC"/>
+          <w:sz w:val="36"/>
+          <w:szCs w:val="36"/>
+        </w:rPr>
+      </w:r>
+    </w:p>
+    <w:p>
+      <w:pPr>
+        <w:pStyle w:val="Normal"/>
+        <w:bidi w:val="0"/>
+        <w:ind w:left="709" w:hanging="0"/>
+        <w:jc w:val="both"/>
+        <w:rPr>
+          <w:rFonts w:ascii="Garamond" w:hAnsi="Garamond"/>
+          <w:color w:val="00A0FC"/>
+          <w:sz w:val="36"/>
+          <w:szCs w:val="36"/>
+        </w:rPr>
+      </w:pPr>
+      <w:r>
+        <w:rPr>
+          <w:rFonts w:eastAsia="Noto Serif CJK SC" w:cs="Noto Sans Devanagari" w:ascii="Garamond" w:hAnsi="Garamond"/>
+          <w:i w:val="false"/>
+          <w:iCs w:val="false"/>
+          <w:color w:val="00A0FC"/>
+          <w:kern w:val="2"/>
+          <w:sz w:val="36"/>
+          <w:szCs w:val="36"/>
+          <w:lang w:val="pt-BR" w:eastAsia="zh-CN" w:bidi="hi-IN"/>
+        </w:rPr>
+        <w:t>Podemos entender da seguinte maneira: a dupla vista pode acontecer também enquanto o corpo físico repousa, mas não acontece exclusivamente enquanto o corpo físico repousa.</w:t>
+      </w:r>
+    </w:p>
+    <w:p>
+      <w:pPr>
+        <w:pStyle w:val="Normal"/>
+        <w:bidi w:val="0"/>
+        <w:ind w:left="709" w:hanging="0"/>
+        <w:jc w:val="both"/>
+        <w:rPr>
+          <w:rFonts w:ascii="Garamond" w:hAnsi="Garamond"/>
+          <w:color w:val="00A0FC"/>
+          <w:sz w:val="36"/>
+          <w:szCs w:val="36"/>
+        </w:rPr>
+      </w:pPr>
+      <w:r>
+        <w:rPr>
+          <w:rFonts w:ascii="Garamond" w:hAnsi="Garamond"/>
+          <w:color w:val="00A0FC"/>
+          <w:sz w:val="36"/>
+          <w:szCs w:val="36"/>
+        </w:rPr>
+      </w:r>
+    </w:p>
+    <w:p>
+      <w:pPr>
+        <w:pStyle w:val="Normal"/>
+        <w:bidi w:val="0"/>
+        <w:jc w:val="both"/>
+        <w:rPr>
+          <w:rFonts w:ascii="Garamond" w:hAnsi="Garamond"/>
+          <w:sz w:val="36"/>
+          <w:szCs w:val="36"/>
+        </w:rPr>
+      </w:pPr>
+      <w:r>
+        <w:rPr>
+          <w:rFonts w:eastAsia="Noto Serif CJK SC" w:cs="Noto Sans Devanagari" w:ascii="Garamond" w:hAnsi="Garamond"/>
+          <w:color w:val="auto"/>
+          <w:kern w:val="2"/>
+          <w:sz w:val="36"/>
+          <w:szCs w:val="36"/>
+          <w:lang w:val="pt-BR" w:eastAsia="zh-CN" w:bidi="hi-IN"/>
+        </w:rPr>
+        <w:t>448</w:t>
+      </w:r>
+      <w:r>
+        <w:rPr>
+          <w:rFonts w:ascii="Garamond" w:hAnsi="Garamond"/>
+          <w:sz w:val="36"/>
+          <w:szCs w:val="36"/>
+        </w:rPr>
+        <w:t xml:space="preserve">. É permanente a segunda vista? </w:t>
+      </w:r>
+    </w:p>
+    <w:p>
+      <w:pPr>
+        <w:pStyle w:val="Normal"/>
+        <w:bidi w:val="0"/>
+        <w:jc w:val="both"/>
+        <w:rPr>
+          <w:rFonts w:ascii="Garamond" w:hAnsi="Garamond"/>
+          <w:color w:val="auto"/>
+          <w:sz w:val="36"/>
+          <w:szCs w:val="36"/>
+        </w:rPr>
+      </w:pPr>
+      <w:r>
+        <w:rPr>
+          <w:rFonts w:ascii="Garamond" w:hAnsi="Garamond"/>
+          <w:color w:val="auto"/>
+          <w:sz w:val="36"/>
+          <w:szCs w:val="36"/>
+        </w:rPr>
+      </w:r>
+    </w:p>
+    <w:p>
+      <w:pPr>
+        <w:pStyle w:val="Normal"/>
+        <w:bidi w:val="0"/>
+        <w:ind w:hanging="0"/>
+        <w:jc w:val="both"/>
+        <w:rPr>
+          <w:color w:val="auto"/>
+        </w:rPr>
+      </w:pPr>
       <w:r>
         <w:rPr>
           <w:rFonts w:eastAsia="Noto Serif CJK SC" w:cs="Noto Sans Devanagari" w:ascii="Garamond" w:hAnsi="Garamond"/>
@@ -6789,238 +6959,63 @@
           <w:szCs w:val="36"/>
           <w:lang w:val="pt-BR" w:eastAsia="zh-CN" w:bidi="hi-IN"/>
         </w:rPr>
-        <w:t>resultado da libertação do Espírito, sem que o corpo seja adormecido. A dupla vista ou segunda vista é a vista da alma.”</w:t>
-      </w:r>
-    </w:p>
-    <w:p>
-      <w:pPr>
-        <w:pStyle w:val="Normal"/>
-        <w:bidi w:val="0"/>
-        <w:ind w:hanging="0"/>
-        <w:jc w:val="both"/>
-        <w:rPr>
-          <w:color w:val="auto"/>
-        </w:rPr>
-      </w:pPr>
-      <w:r>
-        <w:rPr>
-          <w:color w:val="auto"/>
-        </w:rPr>
-      </w:r>
-    </w:p>
-    <w:p>
-      <w:pPr>
-        <w:pStyle w:val="Normal"/>
-        <w:bidi w:val="0"/>
-        <w:ind w:left="709" w:hanging="0"/>
-        <w:jc w:val="both"/>
-        <w:rPr>
-          <w:rFonts w:ascii="Garamond" w:hAnsi="Garamond"/>
-          <w:color w:val="00A0FC"/>
-          <w:sz w:val="36"/>
-          <w:szCs w:val="36"/>
-        </w:rPr>
-      </w:pPr>
-      <w:r>
-        <w:rPr>
-          <w:rFonts w:eastAsia="Noto Serif CJK SC" w:cs="Noto Sans Devanagari" w:ascii="Garamond" w:hAnsi="Garamond"/>
-          <w:i w:val="false"/>
-          <w:iCs w:val="false"/>
-          <w:color w:val="00A0FC"/>
-          <w:kern w:val="2"/>
-          <w:sz w:val="36"/>
-          <w:szCs w:val="36"/>
-          <w:lang w:val="pt-BR" w:eastAsia="zh-CN" w:bidi="hi-IN"/>
-        </w:rPr>
-        <w:t xml:space="preserve">Essa é a primeira de uma série de perguntas  relacionadas ao termo dupla vista. Kardec deseja saber </w:t>
-      </w:r>
-      <w:r>
-        <w:rPr>
-          <w:rFonts w:eastAsia="Noto Serif CJK SC" w:cs="Noto Sans Devanagari" w:ascii="Garamond" w:hAnsi="Garamond"/>
-          <w:i w:val="false"/>
-          <w:iCs w:val="false"/>
-          <w:color w:val="00A0FC"/>
-          <w:kern w:val="2"/>
-          <w:sz w:val="36"/>
-          <w:szCs w:val="36"/>
-          <w:lang w:val="pt-BR" w:eastAsia="zh-CN" w:bidi="hi-IN"/>
-        </w:rPr>
-        <w:t xml:space="preserve">se a dupla vista tem alguma relação com o sonho e o sonambulismo. </w:t>
-      </w:r>
-    </w:p>
-    <w:p>
-      <w:pPr>
-        <w:pStyle w:val="Normal"/>
-        <w:bidi w:val="0"/>
-        <w:ind w:left="709" w:hanging="0"/>
-        <w:jc w:val="both"/>
-        <w:rPr>
-          <w:rFonts w:ascii="Garamond" w:hAnsi="Garamond"/>
-          <w:color w:val="00A0FC"/>
-          <w:sz w:val="36"/>
-          <w:szCs w:val="36"/>
-        </w:rPr>
-      </w:pPr>
-      <w:r>
-        <w:rPr/>
-      </w:r>
-    </w:p>
-    <w:p>
-      <w:pPr>
-        <w:pStyle w:val="Normal"/>
-        <w:bidi w:val="0"/>
-        <w:ind w:left="709" w:hanging="0"/>
-        <w:jc w:val="both"/>
-        <w:rPr>
-          <w:rFonts w:ascii="Garamond" w:hAnsi="Garamond"/>
-          <w:color w:val="00A0FC"/>
-          <w:sz w:val="36"/>
-          <w:szCs w:val="36"/>
-        </w:rPr>
-      </w:pPr>
-      <w:r>
-        <w:rPr>
-          <w:rFonts w:eastAsia="Noto Serif CJK SC" w:cs="Noto Sans Devanagari" w:ascii="Garamond" w:hAnsi="Garamond"/>
-          <w:i w:val="false"/>
-          <w:iCs w:val="false"/>
-          <w:color w:val="00A0FC"/>
-          <w:kern w:val="2"/>
-          <w:sz w:val="36"/>
-          <w:szCs w:val="36"/>
-          <w:lang w:val="pt-BR" w:eastAsia="zh-CN" w:bidi="hi-IN"/>
-        </w:rPr>
-        <w:t xml:space="preserve">A Espiritualidade responde que é tudo uma só coisa: a dupla vista é a capacidade que a alma tem de ver durante sua emancipação, sem que o corpo esteja adormecido.  </w:t>
-      </w:r>
-    </w:p>
-    <w:p>
-      <w:pPr>
-        <w:pStyle w:val="Normal"/>
-        <w:bidi w:val="0"/>
-        <w:ind w:left="709" w:hanging="0"/>
-        <w:jc w:val="both"/>
-        <w:rPr>
-          <w:rFonts w:ascii="Garamond" w:hAnsi="Garamond"/>
-          <w:color w:val="00A0FC"/>
-          <w:sz w:val="36"/>
-          <w:szCs w:val="36"/>
-        </w:rPr>
-      </w:pPr>
-      <w:r>
-        <w:rPr/>
-      </w:r>
-    </w:p>
-    <w:p>
-      <w:pPr>
-        <w:pStyle w:val="Normal"/>
-        <w:bidi w:val="0"/>
-        <w:ind w:left="709" w:hanging="0"/>
-        <w:jc w:val="both"/>
-        <w:rPr>
-          <w:rFonts w:ascii="Garamond" w:hAnsi="Garamond"/>
-          <w:color w:val="00A0FC"/>
-          <w:sz w:val="36"/>
-          <w:szCs w:val="36"/>
-        </w:rPr>
-      </w:pPr>
-      <w:r>
-        <w:rPr>
-          <w:rFonts w:eastAsia="Noto Serif CJK SC" w:cs="Noto Sans Devanagari" w:ascii="Garamond" w:hAnsi="Garamond"/>
-          <w:i w:val="false"/>
-          <w:iCs w:val="false"/>
-          <w:color w:val="00A0FC"/>
-          <w:kern w:val="2"/>
-          <w:sz w:val="36"/>
-          <w:szCs w:val="36"/>
-          <w:lang w:val="pt-BR" w:eastAsia="zh-CN" w:bidi="hi-IN"/>
-        </w:rPr>
-        <w:t>Chamou minha atenção na resposta da Espiritualidade justamente essas palavras:</w:t>
-      </w:r>
-    </w:p>
-    <w:p>
-      <w:pPr>
-        <w:pStyle w:val="Normal"/>
-        <w:bidi w:val="0"/>
-        <w:ind w:left="709" w:hanging="0"/>
-        <w:jc w:val="both"/>
-        <w:rPr>
-          <w:rFonts w:ascii="Garamond" w:hAnsi="Garamond"/>
-          <w:color w:val="00A0FC"/>
-          <w:sz w:val="36"/>
-          <w:szCs w:val="36"/>
-        </w:rPr>
-      </w:pPr>
-      <w:r>
-        <w:rPr/>
-      </w:r>
-    </w:p>
-    <w:p>
-      <w:pPr>
-        <w:pStyle w:val="Normal"/>
-        <w:bidi w:val="0"/>
-        <w:ind w:left="709" w:hanging="0"/>
-        <w:jc w:val="both"/>
-        <w:rPr>
-          <w:rFonts w:ascii="Garamond" w:hAnsi="Garamond"/>
-          <w:color w:val="00A0FC"/>
-          <w:sz w:val="36"/>
-          <w:szCs w:val="36"/>
-        </w:rPr>
-      </w:pPr>
-      <w:r>
-        <w:rPr/>
-      </w:r>
-    </w:p>
-    <w:p>
-      <w:pPr>
-        <w:pStyle w:val="Normal"/>
-        <w:bidi w:val="0"/>
-        <w:ind w:left="709" w:hanging="0"/>
-        <w:jc w:val="both"/>
-        <w:rPr>
-          <w:rFonts w:ascii="Garamond" w:hAnsi="Garamond"/>
-          <w:color w:val="00A0FC"/>
-          <w:sz w:val="36"/>
-          <w:szCs w:val="36"/>
-        </w:rPr>
-      </w:pPr>
-      <w:r>
-        <w:rPr>
-          <w:rFonts w:eastAsia="Noto Serif CJK SC" w:cs="Noto Sans Devanagari" w:ascii="Garamond" w:hAnsi="Garamond"/>
-          <w:i w:val="false"/>
-          <w:iCs w:val="false"/>
-          <w:color w:val="00A0FC"/>
-          <w:kern w:val="2"/>
-          <w:sz w:val="36"/>
-          <w:szCs w:val="36"/>
-          <w:lang w:val="pt-BR" w:eastAsia="zh-CN" w:bidi="hi-IN"/>
-        </w:rPr>
-        <w:tab/>
-      </w:r>
-      <w:r>
-        <w:rPr>
-          <w:rFonts w:eastAsia="Noto Serif CJK SC" w:cs="Noto Sans Devanagari" w:ascii="Garamond" w:hAnsi="Garamond"/>
-          <w:i w:val="false"/>
-          <w:iCs w:val="false"/>
-          <w:color w:val="00A0FC"/>
-          <w:kern w:val="2"/>
-          <w:sz w:val="36"/>
-          <w:szCs w:val="36"/>
-          <w:lang w:val="pt-BR" w:eastAsia="zh-CN" w:bidi="hi-IN"/>
-        </w:rPr>
-        <w:t xml:space="preserve">... </w:t>
+        <w:t>“</w:t>
       </w:r>
       <w:r>
         <w:rPr>
           <w:rFonts w:eastAsia="Noto Serif CJK SC" w:cs="Noto Sans Devanagari" w:ascii="Garamond" w:hAnsi="Garamond"/>
           <w:i/>
           <w:iCs/>
-          <w:color w:val="00A0FC"/>
-          <w:kern w:val="2"/>
-          <w:sz w:val="36"/>
-          <w:szCs w:val="36"/>
-          <w:lang w:val="pt-BR" w:eastAsia="zh-CN" w:bidi="hi-IN"/>
-        </w:rPr>
-        <w:t>sem que o corpo esteja adormecido.</w:t>
+          <w:color w:val="auto"/>
+          <w:kern w:val="2"/>
+          <w:sz w:val="36"/>
+          <w:szCs w:val="36"/>
+          <w:lang w:val="pt-BR" w:eastAsia="zh-CN" w:bidi="hi-IN"/>
+        </w:rPr>
+        <w:t>A faculdade é, o exercício não. Nos mundos menos materiais do que o vosso, os Espíritos se desprendem mais facilmente e se põem em comunicação apenas pelo pensamento, sem que, todavia, fique abolida a linguagem articulada. Por isso mesmo, em tais mundos, a dupla vista é faculdade permanente, para a maioria de seus habitantes, cujo estado normal se pode comparar ao dos vossos sonâmbulos lúcidos. Essa também a razão por que esses Espíritos se vos manifestam com maior facilidade do que os encarnados em corpos mais grosseiros.”</w:t>
+      </w:r>
+    </w:p>
+    <w:p>
+      <w:pPr>
+        <w:pStyle w:val="Normal"/>
+        <w:bidi w:val="0"/>
+        <w:ind w:hanging="0"/>
+        <w:jc w:val="both"/>
+        <w:rPr>
+          <w:color w:val="auto"/>
+        </w:rPr>
+      </w:pPr>
+      <w:r>
+        <w:rPr>
+          <w:color w:val="auto"/>
+        </w:rPr>
+      </w:r>
+    </w:p>
+    <w:p>
+      <w:pPr>
+        <w:pStyle w:val="Normal"/>
+        <w:bidi w:val="0"/>
+        <w:ind w:left="709" w:hanging="0"/>
+        <w:jc w:val="both"/>
+        <w:rPr>
+          <w:rFonts w:ascii="Garamond" w:hAnsi="Garamond"/>
+          <w:color w:val="00A0FC"/>
+          <w:sz w:val="36"/>
+          <w:szCs w:val="36"/>
+        </w:rPr>
+      </w:pPr>
+      <w:r>
+        <w:rPr>
+          <w:rFonts w:eastAsia="Noto Serif CJK SC" w:cs="Noto Sans Devanagari" w:ascii="Garamond" w:hAnsi="Garamond"/>
+          <w:i w:val="false"/>
+          <w:iCs w:val="false"/>
+          <w:color w:val="00A0FC"/>
+          <w:kern w:val="2"/>
+          <w:sz w:val="36"/>
+          <w:szCs w:val="36"/>
+          <w:lang w:val="pt-BR" w:eastAsia="zh-CN" w:bidi="hi-IN"/>
+        </w:rPr>
+        <w:t>Kardec deseja saber se a capacidade da dupla vista é permanente e a Espiritualidade responde que sim, a capacidade é permanente, mas o uso prático dela não.</w:t>
       </w:r>
     </w:p>
     <w:p>
@@ -7064,165 +7059,305 @@
           <w:szCs w:val="36"/>
           <w:lang w:val="pt-BR" w:eastAsia="zh-CN" w:bidi="hi-IN"/>
         </w:rPr>
-        <w:t>Nos casos de sonambulismo e êxtase, de fato  o corpo físico não se encontra em repouso (no sonambulismo o corpo não está em repouso porque o Espírito se utiliza dele para falar e interagir com o meio à sua volta), mas não é esse o caso dos sonhos, onde o corpo físico encontra-se definitivamente em repouso.</w:t>
-      </w:r>
-    </w:p>
-    <w:p>
-      <w:pPr>
-        <w:pStyle w:val="Normal"/>
-        <w:bidi w:val="0"/>
-        <w:ind w:left="709" w:hanging="0"/>
-        <w:jc w:val="both"/>
-        <w:rPr>
-          <w:rFonts w:ascii="Garamond" w:hAnsi="Garamond"/>
-          <w:color w:val="00A0FC"/>
-          <w:sz w:val="36"/>
-          <w:szCs w:val="36"/>
-        </w:rPr>
-      </w:pPr>
-      <w:r>
-        <w:rPr/>
-      </w:r>
-    </w:p>
-    <w:p>
-      <w:pPr>
-        <w:pStyle w:val="Normal"/>
-        <w:bidi w:val="0"/>
-        <w:ind w:left="709" w:hanging="0"/>
-        <w:jc w:val="both"/>
-        <w:rPr>
-          <w:rFonts w:ascii="Garamond" w:hAnsi="Garamond"/>
-          <w:color w:val="00A0FC"/>
-          <w:sz w:val="36"/>
-          <w:szCs w:val="36"/>
-        </w:rPr>
-      </w:pPr>
-      <w:r>
-        <w:rPr>
-          <w:rFonts w:eastAsia="Noto Serif CJK SC" w:cs="Noto Sans Devanagari" w:ascii="Garamond" w:hAnsi="Garamond"/>
-          <w:i w:val="false"/>
-          <w:iCs w:val="false"/>
-          <w:color w:val="00A0FC"/>
-          <w:kern w:val="2"/>
-          <w:sz w:val="36"/>
-          <w:szCs w:val="36"/>
-          <w:lang w:val="pt-BR" w:eastAsia="zh-CN" w:bidi="hi-IN"/>
-        </w:rPr>
-        <w:t xml:space="preserve">Então, o mais provável é que a intenção da  Espiritualidade foi deixar claro que, a alma tem a capacidade de ver ainda mesmo quando o corpo físico não esteja em repouso. </w:t>
-      </w:r>
-    </w:p>
-    <w:p>
-      <w:pPr>
-        <w:pStyle w:val="Normal"/>
-        <w:bidi w:val="0"/>
-        <w:ind w:left="709" w:hanging="0"/>
-        <w:jc w:val="both"/>
-        <w:rPr>
-          <w:rFonts w:ascii="Garamond" w:hAnsi="Garamond"/>
-          <w:color w:val="00A0FC"/>
-          <w:sz w:val="36"/>
-          <w:szCs w:val="36"/>
-        </w:rPr>
-      </w:pPr>
-      <w:r>
-        <w:rPr/>
-      </w:r>
-    </w:p>
-    <w:p>
-      <w:pPr>
-        <w:pStyle w:val="Normal"/>
-        <w:bidi w:val="0"/>
-        <w:ind w:left="709" w:hanging="0"/>
-        <w:jc w:val="both"/>
-        <w:rPr>
-          <w:rFonts w:ascii="Garamond" w:hAnsi="Garamond"/>
-          <w:color w:val="00A0FC"/>
-          <w:sz w:val="36"/>
-          <w:szCs w:val="36"/>
-        </w:rPr>
-      </w:pPr>
-      <w:r>
-        <w:rPr>
-          <w:rFonts w:eastAsia="Noto Serif CJK SC" w:cs="Noto Sans Devanagari" w:ascii="Garamond" w:hAnsi="Garamond"/>
-          <w:i w:val="false"/>
-          <w:iCs w:val="false"/>
-          <w:color w:val="00A0FC"/>
-          <w:kern w:val="2"/>
-          <w:sz w:val="36"/>
-          <w:szCs w:val="36"/>
-          <w:lang w:val="pt-BR" w:eastAsia="zh-CN" w:bidi="hi-IN"/>
-        </w:rPr>
-        <w:t>Podemos entender da seguinte maneira: a dupla vista pode acontecer também enquanto o corpo físico repousa, mas não acontece exclusivamente enquanto o corpo físico repousa.</w:t>
-      </w:r>
-    </w:p>
-    <w:p>
-      <w:pPr>
-        <w:pStyle w:val="Normal"/>
-        <w:bidi w:val="0"/>
-        <w:ind w:left="709" w:hanging="0"/>
-        <w:jc w:val="both"/>
-        <w:rPr>
-          <w:rFonts w:ascii="Garamond" w:hAnsi="Garamond"/>
-          <w:color w:val="00A0FC"/>
-          <w:sz w:val="36"/>
-          <w:szCs w:val="36"/>
-        </w:rPr>
-      </w:pPr>
-      <w:r>
-        <w:rPr/>
-      </w:r>
-    </w:p>
-    <w:p>
-      <w:pPr>
-        <w:pStyle w:val="Normal"/>
-        <w:bidi w:val="0"/>
-        <w:jc w:val="both"/>
-        <w:rPr>
-          <w:rFonts w:ascii="Garamond" w:hAnsi="Garamond"/>
-          <w:sz w:val="36"/>
-          <w:szCs w:val="36"/>
-        </w:rPr>
-      </w:pPr>
-      <w:r>
-        <w:rPr>
-          <w:rFonts w:eastAsia="Noto Serif CJK SC" w:cs="Noto Sans Devanagari" w:ascii="Garamond" w:hAnsi="Garamond"/>
-          <w:color w:val="auto"/>
-          <w:kern w:val="2"/>
-          <w:sz w:val="36"/>
-          <w:szCs w:val="36"/>
-          <w:lang w:val="pt-BR" w:eastAsia="zh-CN" w:bidi="hi-IN"/>
-        </w:rPr>
-        <w:t>4</w:t>
-      </w:r>
-      <w:r>
-        <w:rPr>
-          <w:rFonts w:eastAsia="Noto Serif CJK SC" w:cs="Noto Sans Devanagari" w:ascii="Garamond" w:hAnsi="Garamond"/>
-          <w:color w:val="auto"/>
-          <w:kern w:val="2"/>
-          <w:sz w:val="36"/>
-          <w:szCs w:val="36"/>
-          <w:lang w:val="pt-BR" w:eastAsia="zh-CN" w:bidi="hi-IN"/>
-        </w:rPr>
-        <w:t>4</w:t>
-      </w:r>
-      <w:r>
-        <w:rPr>
-          <w:rFonts w:eastAsia="Noto Serif CJK SC" w:cs="Noto Sans Devanagari" w:ascii="Garamond" w:hAnsi="Garamond"/>
-          <w:color w:val="auto"/>
-          <w:kern w:val="2"/>
-          <w:sz w:val="36"/>
-          <w:szCs w:val="36"/>
-          <w:lang w:val="pt-BR" w:eastAsia="zh-CN" w:bidi="hi-IN"/>
-        </w:rPr>
-        <w:t>8</w:t>
-      </w:r>
-      <w:r>
-        <w:rPr>
-          <w:rFonts w:ascii="Garamond" w:hAnsi="Garamond"/>
-          <w:sz w:val="36"/>
-          <w:szCs w:val="36"/>
-        </w:rPr>
-        <w:t xml:space="preserve">. É permanente a segunda vista? </w:t>
+        <w:t>Nós estamos estudando o capítulo intitulado "Da emancipação da alma", que trata de aptidões e fenômenos que permitem à alma crescer, expandir, ampliar no sentido moral. E se estamos falando de aspectos morais, eles são sempre suscetíveis de variar de acordo com o comportamento do Espírito.</w:t>
+      </w:r>
+    </w:p>
+    <w:p>
+      <w:pPr>
+        <w:pStyle w:val="Normal"/>
+        <w:bidi w:val="0"/>
+        <w:ind w:left="709" w:hanging="0"/>
+        <w:jc w:val="both"/>
+        <w:rPr>
+          <w:rFonts w:ascii="Garamond" w:hAnsi="Garamond"/>
+          <w:color w:val="00A0FC"/>
+          <w:sz w:val="36"/>
+          <w:szCs w:val="36"/>
+        </w:rPr>
+      </w:pPr>
+      <w:r>
+        <w:rPr>
+          <w:rFonts w:ascii="Garamond" w:hAnsi="Garamond"/>
+          <w:color w:val="00A0FC"/>
+          <w:sz w:val="36"/>
+          <w:szCs w:val="36"/>
+        </w:rPr>
+      </w:r>
+    </w:p>
+    <w:p>
+      <w:pPr>
+        <w:pStyle w:val="Normal"/>
+        <w:bidi w:val="0"/>
+        <w:ind w:left="709" w:hanging="0"/>
+        <w:jc w:val="both"/>
+        <w:rPr>
+          <w:rFonts w:ascii="Garamond" w:hAnsi="Garamond"/>
+          <w:color w:val="00A0FC"/>
+          <w:sz w:val="36"/>
+          <w:szCs w:val="36"/>
+        </w:rPr>
+      </w:pPr>
+      <w:r>
+        <w:rPr>
+          <w:rFonts w:eastAsia="Noto Serif CJK SC" w:cs="Noto Sans Devanagari" w:ascii="Garamond" w:hAnsi="Garamond"/>
+          <w:i w:val="false"/>
+          <w:iCs w:val="false"/>
+          <w:color w:val="00A0FC"/>
+          <w:kern w:val="2"/>
+          <w:sz w:val="36"/>
+          <w:szCs w:val="36"/>
+          <w:lang w:val="pt-BR" w:eastAsia="zh-CN" w:bidi="hi-IN"/>
+        </w:rPr>
+        <w:t>Assim como acontece com a mediunidade, uma queda no padrão moral do Espírito pode fazer com que o uso da dupla vista seja temporariamente suspenso.</w:t>
+      </w:r>
+    </w:p>
+    <w:p>
+      <w:pPr>
+        <w:pStyle w:val="Normal"/>
+        <w:bidi w:val="0"/>
+        <w:ind w:left="709" w:hanging="0"/>
+        <w:jc w:val="both"/>
+        <w:rPr>
+          <w:rFonts w:ascii="Garamond" w:hAnsi="Garamond"/>
+          <w:color w:val="00A0FC"/>
+          <w:sz w:val="36"/>
+          <w:szCs w:val="36"/>
+        </w:rPr>
+      </w:pPr>
+      <w:r>
+        <w:rPr>
+          <w:rFonts w:ascii="Garamond" w:hAnsi="Garamond"/>
+          <w:color w:val="00A0FC"/>
+          <w:sz w:val="36"/>
+          <w:szCs w:val="36"/>
+        </w:rPr>
+      </w:r>
+    </w:p>
+    <w:p>
+      <w:pPr>
+        <w:pStyle w:val="Normal"/>
+        <w:bidi w:val="0"/>
+        <w:ind w:left="709" w:hanging="0"/>
+        <w:jc w:val="both"/>
+        <w:rPr>
+          <w:rFonts w:ascii="Garamond" w:hAnsi="Garamond"/>
+          <w:color w:val="00A0FC"/>
+          <w:sz w:val="36"/>
+          <w:szCs w:val="36"/>
+        </w:rPr>
+      </w:pPr>
+      <w:r>
+        <w:rPr>
+          <w:rFonts w:eastAsia="Noto Serif CJK SC" w:cs="Noto Sans Devanagari" w:ascii="Garamond" w:hAnsi="Garamond"/>
+          <w:i w:val="false"/>
+          <w:iCs w:val="false"/>
+          <w:color w:val="00A0FC"/>
+          <w:kern w:val="2"/>
+          <w:sz w:val="36"/>
+          <w:szCs w:val="36"/>
+          <w:lang w:val="pt-BR" w:eastAsia="zh-CN" w:bidi="hi-IN"/>
+        </w:rPr>
+        <w:t>Na resposta dada a Kardec a Espiritualidade esclarece as aptidões da alma que aqui na Terra só se manifestam em Espíritos mais evoluídos, nos mundos menos materiais que o nosso essas aptidões são praticamente inatas aos Espíritos que lá habitam.</w:t>
+      </w:r>
+    </w:p>
+    <w:p>
+      <w:pPr>
+        <w:pStyle w:val="Normal"/>
+        <w:bidi w:val="0"/>
+        <w:ind w:left="709" w:hanging="0"/>
+        <w:jc w:val="both"/>
+        <w:rPr>
+          <w:rFonts w:ascii="Garamond" w:hAnsi="Garamond"/>
+          <w:color w:val="00A0FC"/>
+          <w:sz w:val="36"/>
+          <w:szCs w:val="36"/>
+        </w:rPr>
+      </w:pPr>
+      <w:r>
+        <w:rPr>
+          <w:rFonts w:ascii="Garamond" w:hAnsi="Garamond"/>
+          <w:color w:val="00A0FC"/>
+          <w:sz w:val="36"/>
+          <w:szCs w:val="36"/>
+        </w:rPr>
+      </w:r>
+    </w:p>
+    <w:p>
+      <w:pPr>
+        <w:pStyle w:val="Normal"/>
+        <w:bidi w:val="0"/>
+        <w:ind w:left="709" w:hanging="0"/>
+        <w:jc w:val="both"/>
+        <w:rPr>
+          <w:rFonts w:ascii="Garamond" w:hAnsi="Garamond"/>
+          <w:color w:val="00A0FC"/>
+          <w:sz w:val="36"/>
+          <w:szCs w:val="36"/>
+        </w:rPr>
+      </w:pPr>
+      <w:r>
+        <w:rPr>
+          <w:rFonts w:eastAsia="Noto Serif CJK SC" w:cs="Noto Sans Devanagari" w:ascii="Garamond" w:hAnsi="Garamond"/>
+          <w:i w:val="false"/>
+          <w:iCs w:val="false"/>
+          <w:color w:val="00A0FC"/>
+          <w:kern w:val="2"/>
+          <w:sz w:val="36"/>
+          <w:szCs w:val="36"/>
+          <w:lang w:val="pt-BR" w:eastAsia="zh-CN" w:bidi="hi-IN"/>
+        </w:rPr>
+        <w:t>Em tais mundos a comunicação, por exemplo, é feita na maior parte do tempo pelo pensamento, embora ainda possa ser utilizada a palavra articulada. Enquanto aqui na Terra a comunicação por pensamento é uma exceção, nos mundos mais elevados ela é a regra.</w:t>
+      </w:r>
+    </w:p>
+    <w:p>
+      <w:pPr>
+        <w:pStyle w:val="Normal"/>
+        <w:bidi w:val="0"/>
+        <w:ind w:left="709" w:hanging="0"/>
+        <w:jc w:val="both"/>
+        <w:rPr>
+          <w:rFonts w:ascii="Garamond" w:hAnsi="Garamond"/>
+          <w:color w:val="00A0FC"/>
+          <w:sz w:val="36"/>
+          <w:szCs w:val="36"/>
+        </w:rPr>
+      </w:pPr>
+      <w:r>
+        <w:rPr>
+          <w:rFonts w:ascii="Garamond" w:hAnsi="Garamond"/>
+          <w:color w:val="00A0FC"/>
+          <w:sz w:val="36"/>
+          <w:szCs w:val="36"/>
+        </w:rPr>
+      </w:r>
+    </w:p>
+    <w:p>
+      <w:pPr>
+        <w:pStyle w:val="Normal"/>
+        <w:bidi w:val="0"/>
+        <w:ind w:left="709" w:hanging="0"/>
+        <w:jc w:val="both"/>
+        <w:rPr>
+          <w:rFonts w:ascii="Garamond" w:hAnsi="Garamond"/>
+          <w:color w:val="00A0FC"/>
+          <w:sz w:val="36"/>
+          <w:szCs w:val="36"/>
+        </w:rPr>
+      </w:pPr>
+      <w:r>
+        <w:rPr>
+          <w:rFonts w:eastAsia="Noto Serif CJK SC" w:cs="Noto Sans Devanagari" w:ascii="Garamond" w:hAnsi="Garamond"/>
+          <w:i w:val="false"/>
+          <w:iCs w:val="false"/>
+          <w:color w:val="00A0FC"/>
+          <w:kern w:val="2"/>
+          <w:sz w:val="36"/>
+          <w:szCs w:val="36"/>
+          <w:lang w:val="pt-BR" w:eastAsia="zh-CN" w:bidi="hi-IN"/>
+        </w:rPr>
+        <w:t xml:space="preserve">Da mesma forma, o uso da dupla vista lá é comum para a maioria dos habitantes, ao passo que aqui esse uso ostensivo só é encontrado em sonâmbulos lúcidos. </w:t>
+      </w:r>
+    </w:p>
+    <w:p>
+      <w:pPr>
+        <w:pStyle w:val="Normal"/>
+        <w:bidi w:val="0"/>
+        <w:ind w:left="709" w:hanging="0"/>
+        <w:jc w:val="both"/>
+        <w:rPr>
+          <w:rFonts w:ascii="Garamond" w:hAnsi="Garamond"/>
+          <w:color w:val="00A0FC"/>
+          <w:sz w:val="36"/>
+          <w:szCs w:val="36"/>
+        </w:rPr>
+      </w:pPr>
+      <w:r>
+        <w:rPr>
+          <w:rFonts w:ascii="Garamond" w:hAnsi="Garamond"/>
+          <w:color w:val="00A0FC"/>
+          <w:sz w:val="36"/>
+          <w:szCs w:val="36"/>
+        </w:rPr>
+      </w:r>
+    </w:p>
+    <w:p>
+      <w:pPr>
+        <w:pStyle w:val="Normal"/>
+        <w:bidi w:val="0"/>
+        <w:ind w:left="709" w:hanging="0"/>
+        <w:jc w:val="both"/>
+        <w:rPr>
+          <w:rFonts w:ascii="Garamond" w:hAnsi="Garamond"/>
+          <w:color w:val="00A0FC"/>
+          <w:sz w:val="36"/>
+          <w:szCs w:val="36"/>
+        </w:rPr>
+      </w:pPr>
+      <w:r>
+        <w:rPr>
+          <w:rFonts w:eastAsia="Noto Serif CJK SC" w:cs="Noto Sans Devanagari" w:ascii="Garamond" w:hAnsi="Garamond"/>
+          <w:i w:val="false"/>
+          <w:iCs w:val="false"/>
+          <w:color w:val="00A0FC"/>
+          <w:kern w:val="2"/>
+          <w:sz w:val="36"/>
+          <w:szCs w:val="36"/>
+          <w:lang w:val="pt-BR" w:eastAsia="zh-CN" w:bidi="hi-IN"/>
+        </w:rPr>
+        <w:t>A Espiritualidade conclui dizendo que Espíritos desses mundos mais elevados conseguem se comunicar conosco de maneira mais fácil do que o faria o Espírito de um encarnado em um corpo mais grosseiro.</w:t>
+      </w:r>
+    </w:p>
+    <w:p>
+      <w:pPr>
+        <w:pStyle w:val="Normal"/>
+        <w:bidi w:val="0"/>
+        <w:ind w:left="709" w:hanging="0"/>
+        <w:jc w:val="both"/>
+        <w:rPr>
+          <w:rFonts w:ascii="Garamond" w:hAnsi="Garamond"/>
+          <w:color w:val="00A0FC"/>
+          <w:sz w:val="36"/>
+          <w:szCs w:val="36"/>
+        </w:rPr>
+      </w:pPr>
+      <w:r>
+        <w:rPr>
+          <w:rFonts w:ascii="Garamond" w:hAnsi="Garamond"/>
+          <w:color w:val="00A0FC"/>
+          <w:sz w:val="36"/>
+          <w:szCs w:val="36"/>
+        </w:rPr>
+      </w:r>
+    </w:p>
+    <w:p>
+      <w:pPr>
+        <w:pStyle w:val="Normal"/>
+        <w:bidi w:val="0"/>
+        <w:jc w:val="both"/>
+        <w:rPr>
+          <w:rFonts w:ascii="Garamond" w:hAnsi="Garamond"/>
+          <w:sz w:val="36"/>
+          <w:szCs w:val="36"/>
+        </w:rPr>
+      </w:pPr>
+      <w:r>
+        <w:rPr>
+          <w:rFonts w:eastAsia="Noto Serif CJK SC" w:cs="Noto Sans Devanagari" w:ascii="Garamond" w:hAnsi="Garamond"/>
+          <w:color w:val="auto"/>
+          <w:kern w:val="2"/>
+          <w:sz w:val="36"/>
+          <w:szCs w:val="36"/>
+          <w:lang w:val="pt-BR" w:eastAsia="zh-CN" w:bidi="hi-IN"/>
+        </w:rPr>
+        <w:t>449</w:t>
+      </w:r>
+      <w:r>
+        <w:rPr>
+          <w:rFonts w:ascii="Garamond" w:hAnsi="Garamond"/>
+          <w:sz w:val="36"/>
+          <w:szCs w:val="36"/>
+        </w:rPr>
+        <w:t xml:space="preserve">. A segunda vista aparece espontaneamente ou por efeito da vontade de quem a possui como faculdade? </w:t>
       </w:r>
     </w:p>
     <w:p>
@@ -7280,8 +7415,332 @@
           <w:szCs w:val="36"/>
           <w:lang w:val="pt-BR" w:eastAsia="zh-CN" w:bidi="hi-IN"/>
         </w:rPr>
-        <w:t>A faculdade é, o exercício não. Nos mundos menos materiais</w:t>
-      </w:r>
+        <w:t>As mais das vezes é espontânea, porém, a vontade também desempenha com grande frequência importante papel no seu aparecimento. Toma, para exemplo, de umas dessas pessoas a quem se dá o nome de ledoras da buena-dicha, algumas das quais dispõem desta faculdade, e verás que é com o auxílio da própria vontade que se colocam no estado de terem a dupla vista e o que chamas visão.”</w:t>
+      </w:r>
+    </w:p>
+    <w:p>
+      <w:pPr>
+        <w:pStyle w:val="Normal"/>
+        <w:bidi w:val="0"/>
+        <w:ind w:hanging="0"/>
+        <w:jc w:val="both"/>
+        <w:rPr>
+          <w:color w:val="auto"/>
+        </w:rPr>
+      </w:pPr>
+      <w:r>
+        <w:rPr>
+          <w:color w:val="auto"/>
+        </w:rPr>
+      </w:r>
+    </w:p>
+    <w:p>
+      <w:pPr>
+        <w:pStyle w:val="Normal"/>
+        <w:bidi w:val="0"/>
+        <w:ind w:left="709" w:hanging="0"/>
+        <w:jc w:val="both"/>
+        <w:rPr>
+          <w:rFonts w:ascii="Garamond" w:hAnsi="Garamond"/>
+          <w:color w:val="00A0FC"/>
+          <w:sz w:val="36"/>
+          <w:szCs w:val="36"/>
+        </w:rPr>
+      </w:pPr>
+      <w:r>
+        <w:rPr>
+          <w:rFonts w:eastAsia="Noto Serif CJK SC" w:cs="Noto Sans Devanagari" w:ascii="Garamond" w:hAnsi="Garamond"/>
+          <w:i w:val="false"/>
+          <w:iCs w:val="false"/>
+          <w:color w:val="00A0FC"/>
+          <w:kern w:val="2"/>
+          <w:sz w:val="36"/>
+          <w:szCs w:val="36"/>
+          <w:lang w:val="pt-BR" w:eastAsia="zh-CN" w:bidi="hi-IN"/>
+        </w:rPr>
+        <w:t>Kardec pergunta o seguinte: nas pessoas que possuem o dom da segunda vista ou dupla vista, esse dom se manifesta de maneira natural ou ele ocorre como consequência do desejo da pessoa?</w:t>
+      </w:r>
+    </w:p>
+    <w:p>
+      <w:pPr>
+        <w:pStyle w:val="Normal"/>
+        <w:bidi w:val="0"/>
+        <w:ind w:left="709" w:hanging="0"/>
+        <w:jc w:val="both"/>
+        <w:rPr>
+          <w:rFonts w:ascii="Garamond" w:hAnsi="Garamond"/>
+          <w:color w:val="00A0FC"/>
+          <w:sz w:val="36"/>
+          <w:szCs w:val="36"/>
+        </w:rPr>
+      </w:pPr>
+      <w:r>
+        <w:rPr>
+          <w:rFonts w:ascii="Garamond" w:hAnsi="Garamond"/>
+          <w:color w:val="00A0FC"/>
+          <w:sz w:val="36"/>
+          <w:szCs w:val="36"/>
+        </w:rPr>
+      </w:r>
+    </w:p>
+    <w:p>
+      <w:pPr>
+        <w:pStyle w:val="Normal"/>
+        <w:bidi w:val="0"/>
+        <w:ind w:left="709" w:hanging="0"/>
+        <w:jc w:val="both"/>
+        <w:rPr>
+          <w:rFonts w:ascii="Garamond" w:hAnsi="Garamond"/>
+          <w:color w:val="00A0FC"/>
+          <w:sz w:val="36"/>
+          <w:szCs w:val="36"/>
+        </w:rPr>
+      </w:pPr>
+      <w:r>
+        <w:rPr>
+          <w:rFonts w:eastAsia="Noto Serif CJK SC" w:cs="Noto Sans Devanagari" w:ascii="Garamond" w:hAnsi="Garamond"/>
+          <w:i w:val="false"/>
+          <w:iCs w:val="false"/>
+          <w:color w:val="00A0FC"/>
+          <w:kern w:val="2"/>
+          <w:sz w:val="36"/>
+          <w:szCs w:val="36"/>
+          <w:lang w:val="pt-BR" w:eastAsia="zh-CN" w:bidi="hi-IN"/>
+        </w:rPr>
+        <w:t>A Espiritualidade esclarece que na maioria das vezes o dom se manifesta de maneira espontânea, mas a vontade da pessoa tem um papel fundamental no fenômeno da dupla vista. E dá como exemplo as pessoas conhecidas como "ledoras da buena-dicha".</w:t>
+      </w:r>
+    </w:p>
+    <w:p>
+      <w:pPr>
+        <w:pStyle w:val="Normal"/>
+        <w:bidi w:val="0"/>
+        <w:ind w:left="709" w:hanging="0"/>
+        <w:jc w:val="both"/>
+        <w:rPr>
+          <w:rFonts w:ascii="Garamond" w:hAnsi="Garamond"/>
+          <w:color w:val="00A0FC"/>
+          <w:sz w:val="36"/>
+          <w:szCs w:val="36"/>
+        </w:rPr>
+      </w:pPr>
+      <w:r>
+        <w:rPr>
+          <w:rFonts w:ascii="Garamond" w:hAnsi="Garamond"/>
+          <w:color w:val="00A0FC"/>
+          <w:sz w:val="36"/>
+          <w:szCs w:val="36"/>
+        </w:rPr>
+      </w:r>
+    </w:p>
+    <w:p>
+      <w:pPr>
+        <w:pStyle w:val="Normal"/>
+        <w:bidi w:val="0"/>
+        <w:ind w:left="709" w:hanging="0"/>
+        <w:jc w:val="both"/>
+        <w:rPr>
+          <w:rFonts w:ascii="Garamond" w:hAnsi="Garamond"/>
+          <w:color w:val="00A0FC"/>
+          <w:sz w:val="36"/>
+          <w:szCs w:val="36"/>
+        </w:rPr>
+      </w:pPr>
+      <w:r>
+        <w:rPr>
+          <w:rFonts w:eastAsia="Noto Serif CJK SC" w:cs="Noto Sans Devanagari" w:ascii="Garamond" w:hAnsi="Garamond"/>
+          <w:i w:val="false"/>
+          <w:iCs w:val="false"/>
+          <w:color w:val="00A0FC"/>
+          <w:kern w:val="2"/>
+          <w:sz w:val="36"/>
+          <w:szCs w:val="36"/>
+          <w:lang w:val="pt-BR" w:eastAsia="zh-CN" w:bidi="hi-IN"/>
+        </w:rPr>
+        <w:t>Bom, eu tive que pesquisar o que esse termo miserável de feio significa.</w:t>
+      </w:r>
+    </w:p>
+    <w:p>
+      <w:pPr>
+        <w:pStyle w:val="Normal"/>
+        <w:bidi w:val="0"/>
+        <w:ind w:left="709" w:hanging="0"/>
+        <w:jc w:val="both"/>
+        <w:rPr>
+          <w:rFonts w:ascii="Garamond" w:hAnsi="Garamond"/>
+          <w:color w:val="00A0FC"/>
+          <w:sz w:val="36"/>
+          <w:szCs w:val="36"/>
+        </w:rPr>
+      </w:pPr>
+      <w:r>
+        <w:rPr>
+          <w:rFonts w:ascii="Garamond" w:hAnsi="Garamond"/>
+          <w:color w:val="00A0FC"/>
+          <w:sz w:val="36"/>
+          <w:szCs w:val="36"/>
+        </w:rPr>
+      </w:r>
+    </w:p>
+    <w:p>
+      <w:pPr>
+        <w:pStyle w:val="Normal"/>
+        <w:bidi w:val="0"/>
+        <w:ind w:left="709" w:hanging="0"/>
+        <w:jc w:val="both"/>
+        <w:rPr>
+          <w:rFonts w:ascii="Garamond" w:hAnsi="Garamond"/>
+          <w:color w:val="00A0FC"/>
+          <w:sz w:val="36"/>
+          <w:szCs w:val="36"/>
+        </w:rPr>
+      </w:pPr>
+      <w:r>
+        <w:rPr>
+          <w:rFonts w:eastAsia="Noto Serif CJK SC" w:cs="Noto Sans Devanagari" w:ascii="Garamond" w:hAnsi="Garamond"/>
+          <w:i w:val="false"/>
+          <w:iCs w:val="false"/>
+          <w:color w:val="00A0FC"/>
+          <w:kern w:val="2"/>
+          <w:sz w:val="36"/>
+          <w:szCs w:val="36"/>
+          <w:lang w:val="pt-BR" w:eastAsia="zh-CN" w:bidi="hi-IN"/>
+        </w:rPr>
+        <w:t>O termo “ledora de buena-dicha” é uma expressão antiga de origem espanhola, que pode ser traduzida literalmente como “leitora de boa-sorte”. Era utilizada, principalmente nos séculos XVIII e XIX, para designar pessoas — geralmente mulheres — que se dedicavam à prática de adivinhação da sorte, ou seja, que liam a sorte das pessoas.</w:t>
+      </w:r>
+    </w:p>
+    <w:p>
+      <w:pPr>
+        <w:pStyle w:val="Normal"/>
+        <w:bidi w:val="0"/>
+        <w:ind w:left="709" w:hanging="0"/>
+        <w:jc w:val="both"/>
+        <w:rPr>
+          <w:rFonts w:ascii="Garamond" w:hAnsi="Garamond"/>
+          <w:color w:val="00A0FC"/>
+          <w:sz w:val="36"/>
+          <w:szCs w:val="36"/>
+        </w:rPr>
+      </w:pPr>
+      <w:r>
+        <w:rPr>
+          <w:rFonts w:ascii="Garamond" w:hAnsi="Garamond"/>
+          <w:color w:val="00A0FC"/>
+          <w:sz w:val="36"/>
+          <w:szCs w:val="36"/>
+        </w:rPr>
+      </w:r>
+    </w:p>
+    <w:p>
+      <w:pPr>
+        <w:pStyle w:val="Normal"/>
+        <w:bidi w:val="0"/>
+        <w:ind w:left="709" w:hanging="0"/>
+        <w:jc w:val="both"/>
+        <w:rPr>
+          <w:rFonts w:ascii="Garamond" w:hAnsi="Garamond"/>
+          <w:color w:val="00A0FC"/>
+          <w:sz w:val="36"/>
+          <w:szCs w:val="36"/>
+        </w:rPr>
+      </w:pPr>
+      <w:r>
+        <w:rPr>
+          <w:rFonts w:eastAsia="Noto Serif CJK SC" w:cs="Noto Sans Devanagari" w:ascii="Garamond" w:hAnsi="Garamond"/>
+          <w:i w:val="false"/>
+          <w:iCs w:val="false"/>
+          <w:color w:val="00A0FC"/>
+          <w:kern w:val="2"/>
+          <w:sz w:val="36"/>
+          <w:szCs w:val="36"/>
+          <w:lang w:val="pt-BR" w:eastAsia="zh-CN" w:bidi="hi-IN"/>
+        </w:rPr>
+        <w:t>O que a Espiritualidade quis dizer a Kardec é que algumas dessas pessoas, chamadas ledoras de buena-dicha, possuíam a capacidade da dupla vista. Durante seus trabalhos de adivinhação, elas, pela própria vontade, faziam com que essa faculdade se manifestasse, o que, de certa forma, lhes permitia acertar nos prognósticos de suas adivinhações.</w:t>
+      </w:r>
+    </w:p>
+    <w:p>
+      <w:pPr>
+        <w:pStyle w:val="Normal"/>
+        <w:bidi w:val="0"/>
+        <w:ind w:left="709" w:hanging="0"/>
+        <w:jc w:val="both"/>
+        <w:rPr>
+          <w:rFonts w:ascii="Garamond" w:hAnsi="Garamond"/>
+          <w:color w:val="00A0FC"/>
+          <w:sz w:val="36"/>
+          <w:szCs w:val="36"/>
+        </w:rPr>
+      </w:pPr>
+      <w:r>
+        <w:rPr>
+          <w:rFonts w:ascii="Garamond" w:hAnsi="Garamond"/>
+          <w:color w:val="00A0FC"/>
+          <w:sz w:val="36"/>
+          <w:szCs w:val="36"/>
+        </w:rPr>
+      </w:r>
+    </w:p>
+    <w:p>
+      <w:pPr>
+        <w:pStyle w:val="Normal"/>
+        <w:bidi w:val="0"/>
+        <w:jc w:val="both"/>
+        <w:rPr>
+          <w:rFonts w:ascii="Garamond" w:hAnsi="Garamond"/>
+          <w:sz w:val="36"/>
+          <w:szCs w:val="36"/>
+        </w:rPr>
+      </w:pPr>
+      <w:r>
+        <w:rPr>
+          <w:rFonts w:eastAsia="Noto Serif CJK SC" w:cs="Noto Sans Devanagari" w:ascii="Garamond" w:hAnsi="Garamond"/>
+          <w:color w:val="auto"/>
+          <w:kern w:val="2"/>
+          <w:sz w:val="36"/>
+          <w:szCs w:val="36"/>
+          <w:lang w:val="pt-BR" w:eastAsia="zh-CN" w:bidi="hi-IN"/>
+        </w:rPr>
+        <w:t>450</w:t>
+      </w:r>
+      <w:r>
+        <w:rPr>
+          <w:rFonts w:ascii="Garamond" w:hAnsi="Garamond"/>
+          <w:sz w:val="36"/>
+          <w:szCs w:val="36"/>
+        </w:rPr>
+        <w:t xml:space="preserve">. A dupla vista é suscetível de desenvolver-se pelo exercício? </w:t>
+      </w:r>
+    </w:p>
+    <w:p>
+      <w:pPr>
+        <w:pStyle w:val="Normal"/>
+        <w:bidi w:val="0"/>
+        <w:jc w:val="both"/>
+        <w:rPr>
+          <w:rFonts w:ascii="Garamond" w:hAnsi="Garamond"/>
+          <w:color w:val="auto"/>
+          <w:sz w:val="36"/>
+          <w:szCs w:val="36"/>
+        </w:rPr>
+      </w:pPr>
+      <w:r>
+        <w:rPr>
+          <w:rFonts w:ascii="Garamond" w:hAnsi="Garamond"/>
+          <w:color w:val="auto"/>
+          <w:sz w:val="36"/>
+          <w:szCs w:val="36"/>
+        </w:rPr>
+      </w:r>
+    </w:p>
+    <w:p>
+      <w:pPr>
+        <w:pStyle w:val="Normal"/>
+        <w:bidi w:val="0"/>
+        <w:ind w:hanging="0"/>
+        <w:jc w:val="both"/>
+        <w:rPr>
+          <w:color w:val="auto"/>
+        </w:rPr>
+      </w:pPr>
       <w:r>
         <w:rPr>
           <w:rFonts w:eastAsia="Noto Serif CJK SC" w:cs="Noto Sans Devanagari" w:ascii="Garamond" w:hAnsi="Garamond"/>
@@ -7293,7 +7752,7 @@
           <w:szCs w:val="36"/>
           <w:lang w:val="pt-BR" w:eastAsia="zh-CN" w:bidi="hi-IN"/>
         </w:rPr>
-        <w:t xml:space="preserve"> </w:t>
+        <w:t>“</w:t>
       </w:r>
       <w:r>
         <w:rPr>
@@ -7306,8 +7765,171 @@
           <w:szCs w:val="36"/>
           <w:lang w:val="pt-BR" w:eastAsia="zh-CN" w:bidi="hi-IN"/>
         </w:rPr>
-        <w:t>do que o vosso, os Espíritos se desprendem mais facilmente e</w:t>
-      </w:r>
+        <w:t>Sim, do trabalho sempre resulta o progresso e a dissipação do véu que encobre as coisas.”</w:t>
+      </w:r>
+    </w:p>
+    <w:p>
+      <w:pPr>
+        <w:pStyle w:val="Normal"/>
+        <w:bidi w:val="0"/>
+        <w:ind w:hanging="0"/>
+        <w:jc w:val="both"/>
+        <w:rPr>
+          <w:color w:val="auto"/>
+        </w:rPr>
+      </w:pPr>
+      <w:r>
+        <w:rPr>
+          <w:color w:val="auto"/>
+        </w:rPr>
+      </w:r>
+    </w:p>
+    <w:p>
+      <w:pPr>
+        <w:pStyle w:val="Normal"/>
+        <w:bidi w:val="0"/>
+        <w:ind w:left="709" w:hanging="0"/>
+        <w:jc w:val="both"/>
+        <w:rPr>
+          <w:rFonts w:ascii="Garamond" w:hAnsi="Garamond"/>
+          <w:color w:val="00A0FC"/>
+          <w:sz w:val="36"/>
+          <w:szCs w:val="36"/>
+        </w:rPr>
+      </w:pPr>
+      <w:r>
+        <w:rPr>
+          <w:rFonts w:eastAsia="Noto Serif CJK SC" w:cs="Noto Sans Devanagari" w:ascii="Garamond" w:hAnsi="Garamond"/>
+          <w:i w:val="false"/>
+          <w:iCs w:val="false"/>
+          <w:color w:val="00A0FC"/>
+          <w:kern w:val="2"/>
+          <w:sz w:val="36"/>
+          <w:szCs w:val="36"/>
+          <w:lang w:val="pt-BR" w:eastAsia="zh-CN" w:bidi="hi-IN"/>
+        </w:rPr>
+        <w:t>Basicamente, o que Kardec está perguntando é se, com a prática, a dupla vista pode se desenvolver. Aqui é importante observarmos que Kardec não pergunta sobre a aquisição da dupla vista, mas sim sobre seu desenvolvimento. Ou seja, uma pessoa que já é dotada dessa faculdade pode aprimorá-la por meio da prática.</w:t>
+      </w:r>
+    </w:p>
+    <w:p>
+      <w:pPr>
+        <w:pStyle w:val="Normal"/>
+        <w:bidi w:val="0"/>
+        <w:ind w:left="709" w:hanging="0"/>
+        <w:jc w:val="both"/>
+        <w:rPr>
+          <w:rFonts w:ascii="Garamond" w:hAnsi="Garamond"/>
+          <w:color w:val="00A0FC"/>
+          <w:sz w:val="36"/>
+          <w:szCs w:val="36"/>
+        </w:rPr>
+      </w:pPr>
+      <w:r>
+        <w:rPr>
+          <w:rFonts w:ascii="Garamond" w:hAnsi="Garamond"/>
+          <w:color w:val="00A0FC"/>
+          <w:sz w:val="36"/>
+          <w:szCs w:val="36"/>
+        </w:rPr>
+      </w:r>
+    </w:p>
+    <w:p>
+      <w:pPr>
+        <w:pStyle w:val="Normal"/>
+        <w:bidi w:val="0"/>
+        <w:ind w:left="709" w:hanging="0"/>
+        <w:jc w:val="both"/>
+        <w:rPr>
+          <w:rFonts w:ascii="Garamond" w:hAnsi="Garamond"/>
+          <w:color w:val="00A0FC"/>
+          <w:sz w:val="36"/>
+          <w:szCs w:val="36"/>
+        </w:rPr>
+      </w:pPr>
+      <w:r>
+        <w:rPr>
+          <w:rFonts w:eastAsia="Noto Serif CJK SC" w:cs="Noto Sans Devanagari" w:ascii="Garamond" w:hAnsi="Garamond"/>
+          <w:i w:val="false"/>
+          <w:iCs w:val="false"/>
+          <w:color w:val="00A0FC"/>
+          <w:kern w:val="2"/>
+          <w:sz w:val="36"/>
+          <w:szCs w:val="36"/>
+          <w:lang w:val="pt-BR" w:eastAsia="zh-CN" w:bidi="hi-IN"/>
+        </w:rPr>
+        <w:t>A Espiritualidade responde que sim, enfatizando o mérito de quem consegue desenvolver essa faculdade pela prática. Por que mérito? Porque se trata de uma faculdade que, para ser desenvolvida, exige uma conduta moral reta. Portanto, se alguém consegue desenvolver a dupla vista, isso significa que essa pessoa também alcançou certo progresso moral. É por isso que a resposta afirma que esse desenvolvimento contribui para dissipar o véu que encobre as coisas.</w:t>
+      </w:r>
+    </w:p>
+    <w:p>
+      <w:pPr>
+        <w:pStyle w:val="Normal"/>
+        <w:bidi w:val="0"/>
+        <w:jc w:val="both"/>
+        <w:rPr>
+          <w:rFonts w:ascii="Garamond" w:hAnsi="Garamond"/>
+          <w:sz w:val="36"/>
+          <w:szCs w:val="36"/>
+        </w:rPr>
+      </w:pPr>
+      <w:r>
+        <w:rPr>
+          <w:rFonts w:ascii="Garamond" w:hAnsi="Garamond"/>
+          <w:sz w:val="36"/>
+          <w:szCs w:val="36"/>
+        </w:rPr>
+      </w:r>
+    </w:p>
+    <w:p>
+      <w:pPr>
+        <w:pStyle w:val="Normal"/>
+        <w:bidi w:val="0"/>
+        <w:jc w:val="both"/>
+        <w:rPr>
+          <w:rFonts w:ascii="Garamond" w:hAnsi="Garamond"/>
+          <w:sz w:val="36"/>
+          <w:szCs w:val="36"/>
+        </w:rPr>
+      </w:pPr>
+      <w:r>
+        <w:rPr>
+          <w:rFonts w:ascii="Garamond" w:hAnsi="Garamond"/>
+          <w:sz w:val="36"/>
+          <w:szCs w:val="36"/>
+        </w:rPr>
+        <w:t xml:space="preserve">a) Esta faculdade tem qualquer ligação com a organização física? </w:t>
+      </w:r>
+    </w:p>
+    <w:p>
+      <w:pPr>
+        <w:pStyle w:val="Normal"/>
+        <w:bidi w:val="0"/>
+        <w:jc w:val="both"/>
+        <w:rPr>
+          <w:rFonts w:ascii="Garamond" w:hAnsi="Garamond"/>
+          <w:color w:val="auto"/>
+          <w:sz w:val="36"/>
+          <w:szCs w:val="36"/>
+        </w:rPr>
+      </w:pPr>
+      <w:r>
+        <w:rPr>
+          <w:rFonts w:ascii="Garamond" w:hAnsi="Garamond"/>
+          <w:color w:val="auto"/>
+          <w:sz w:val="36"/>
+          <w:szCs w:val="36"/>
+        </w:rPr>
+      </w:r>
+    </w:p>
+    <w:p>
+      <w:pPr>
+        <w:pStyle w:val="Normal"/>
+        <w:bidi w:val="0"/>
+        <w:ind w:hanging="0"/>
+        <w:jc w:val="both"/>
+        <w:rPr>
+          <w:color w:val="auto"/>
+        </w:rPr>
+      </w:pPr>
       <w:r>
         <w:rPr>
           <w:rFonts w:eastAsia="Noto Serif CJK SC" w:cs="Noto Sans Devanagari" w:ascii="Garamond" w:hAnsi="Garamond"/>
@@ -7319,7 +7941,7 @@
           <w:szCs w:val="36"/>
           <w:lang w:val="pt-BR" w:eastAsia="zh-CN" w:bidi="hi-IN"/>
         </w:rPr>
-        <w:t xml:space="preserve"> </w:t>
+        <w:t>“</w:t>
       </w:r>
       <w:r>
         <w:rPr>
@@ -7332,163 +7954,7 @@
           <w:szCs w:val="36"/>
           <w:lang w:val="pt-BR" w:eastAsia="zh-CN" w:bidi="hi-IN"/>
         </w:rPr>
-        <w:t>se põem em comunicação apenas pelo pensamento, sem que,</w:t>
-      </w:r>
-      <w:r>
-        <w:rPr>
-          <w:rFonts w:eastAsia="Noto Serif CJK SC" w:cs="Noto Sans Devanagari" w:ascii="Garamond" w:hAnsi="Garamond"/>
-          <w:i/>
-          <w:iCs/>
-          <w:color w:val="auto"/>
-          <w:kern w:val="2"/>
-          <w:sz w:val="36"/>
-          <w:szCs w:val="36"/>
-          <w:lang w:val="pt-BR" w:eastAsia="zh-CN" w:bidi="hi-IN"/>
-        </w:rPr>
-        <w:t xml:space="preserve"> </w:t>
-      </w:r>
-      <w:r>
-        <w:rPr>
-          <w:rFonts w:eastAsia="Noto Serif CJK SC" w:cs="Noto Sans Devanagari" w:ascii="Garamond" w:hAnsi="Garamond"/>
-          <w:i/>
-          <w:iCs/>
-          <w:color w:val="auto"/>
-          <w:kern w:val="2"/>
-          <w:sz w:val="36"/>
-          <w:szCs w:val="36"/>
-          <w:lang w:val="pt-BR" w:eastAsia="zh-CN" w:bidi="hi-IN"/>
-        </w:rPr>
-        <w:t>todavia, fique abolida a linguagem articulada. Por isso mesmo,</w:t>
-      </w:r>
-      <w:r>
-        <w:rPr>
-          <w:rFonts w:eastAsia="Noto Serif CJK SC" w:cs="Noto Sans Devanagari" w:ascii="Garamond" w:hAnsi="Garamond"/>
-          <w:i/>
-          <w:iCs/>
-          <w:color w:val="auto"/>
-          <w:kern w:val="2"/>
-          <w:sz w:val="36"/>
-          <w:szCs w:val="36"/>
-          <w:lang w:val="pt-BR" w:eastAsia="zh-CN" w:bidi="hi-IN"/>
-        </w:rPr>
-        <w:t xml:space="preserve"> </w:t>
-      </w:r>
-      <w:r>
-        <w:rPr>
-          <w:rFonts w:eastAsia="Noto Serif CJK SC" w:cs="Noto Sans Devanagari" w:ascii="Garamond" w:hAnsi="Garamond"/>
-          <w:i/>
-          <w:iCs/>
-          <w:color w:val="auto"/>
-          <w:kern w:val="2"/>
-          <w:sz w:val="36"/>
-          <w:szCs w:val="36"/>
-          <w:lang w:val="pt-BR" w:eastAsia="zh-CN" w:bidi="hi-IN"/>
-        </w:rPr>
-        <w:t>em tais mundos, a dupla vista é faculdade permanente, para a</w:t>
-      </w:r>
-      <w:r>
-        <w:rPr>
-          <w:rFonts w:eastAsia="Noto Serif CJK SC" w:cs="Noto Sans Devanagari" w:ascii="Garamond" w:hAnsi="Garamond"/>
-          <w:i/>
-          <w:iCs/>
-          <w:color w:val="auto"/>
-          <w:kern w:val="2"/>
-          <w:sz w:val="36"/>
-          <w:szCs w:val="36"/>
-          <w:lang w:val="pt-BR" w:eastAsia="zh-CN" w:bidi="hi-IN"/>
-        </w:rPr>
-        <w:t xml:space="preserve"> </w:t>
-      </w:r>
-      <w:r>
-        <w:rPr>
-          <w:rFonts w:eastAsia="Noto Serif CJK SC" w:cs="Noto Sans Devanagari" w:ascii="Garamond" w:hAnsi="Garamond"/>
-          <w:i/>
-          <w:iCs/>
-          <w:color w:val="auto"/>
-          <w:kern w:val="2"/>
-          <w:sz w:val="36"/>
-          <w:szCs w:val="36"/>
-          <w:lang w:val="pt-BR" w:eastAsia="zh-CN" w:bidi="hi-IN"/>
-        </w:rPr>
-        <w:t>maioria de seus habitantes, cujo estado normal se pode comparar</w:t>
-      </w:r>
-      <w:r>
-        <w:rPr>
-          <w:rFonts w:eastAsia="Noto Serif CJK SC" w:cs="Noto Sans Devanagari" w:ascii="Garamond" w:hAnsi="Garamond"/>
-          <w:i/>
-          <w:iCs/>
-          <w:color w:val="auto"/>
-          <w:kern w:val="2"/>
-          <w:sz w:val="36"/>
-          <w:szCs w:val="36"/>
-          <w:lang w:val="pt-BR" w:eastAsia="zh-CN" w:bidi="hi-IN"/>
-        </w:rPr>
-        <w:t xml:space="preserve"> </w:t>
-      </w:r>
-      <w:r>
-        <w:rPr>
-          <w:rFonts w:eastAsia="Noto Serif CJK SC" w:cs="Noto Sans Devanagari" w:ascii="Garamond" w:hAnsi="Garamond"/>
-          <w:i/>
-          <w:iCs/>
-          <w:color w:val="auto"/>
-          <w:kern w:val="2"/>
-          <w:sz w:val="36"/>
-          <w:szCs w:val="36"/>
-          <w:lang w:val="pt-BR" w:eastAsia="zh-CN" w:bidi="hi-IN"/>
-        </w:rPr>
-        <w:t>ao dos vossos sonâmbulos lúcidos. Essa também a razão por que</w:t>
-      </w:r>
-      <w:r>
-        <w:rPr>
-          <w:rFonts w:eastAsia="Noto Serif CJK SC" w:cs="Noto Sans Devanagari" w:ascii="Garamond" w:hAnsi="Garamond"/>
-          <w:i/>
-          <w:iCs/>
-          <w:color w:val="auto"/>
-          <w:kern w:val="2"/>
-          <w:sz w:val="36"/>
-          <w:szCs w:val="36"/>
-          <w:lang w:val="pt-BR" w:eastAsia="zh-CN" w:bidi="hi-IN"/>
-        </w:rPr>
-        <w:t xml:space="preserve"> </w:t>
-      </w:r>
-      <w:r>
-        <w:rPr>
-          <w:rFonts w:eastAsia="Noto Serif CJK SC" w:cs="Noto Sans Devanagari" w:ascii="Garamond" w:hAnsi="Garamond"/>
-          <w:i/>
-          <w:iCs/>
-          <w:color w:val="auto"/>
-          <w:kern w:val="2"/>
-          <w:sz w:val="36"/>
-          <w:szCs w:val="36"/>
-          <w:lang w:val="pt-BR" w:eastAsia="zh-CN" w:bidi="hi-IN"/>
-        </w:rPr>
-        <w:t>esses Espíritos se vos manifestam com maior facilidade do que os</w:t>
-      </w:r>
-      <w:r>
-        <w:rPr>
-          <w:rFonts w:eastAsia="Noto Serif CJK SC" w:cs="Noto Sans Devanagari" w:ascii="Garamond" w:hAnsi="Garamond"/>
-          <w:i/>
-          <w:iCs/>
-          <w:color w:val="auto"/>
-          <w:kern w:val="2"/>
-          <w:sz w:val="36"/>
-          <w:szCs w:val="36"/>
-          <w:lang w:val="pt-BR" w:eastAsia="zh-CN" w:bidi="hi-IN"/>
-        </w:rPr>
-        <w:t xml:space="preserve"> </w:t>
-      </w:r>
-      <w:r>
-        <w:rPr>
-          <w:rFonts w:eastAsia="Noto Serif CJK SC" w:cs="Noto Sans Devanagari" w:ascii="Garamond" w:hAnsi="Garamond"/>
-          <w:i/>
-          <w:iCs/>
-          <w:color w:val="auto"/>
-          <w:kern w:val="2"/>
-          <w:sz w:val="36"/>
-          <w:szCs w:val="36"/>
-          <w:lang w:val="pt-BR" w:eastAsia="zh-CN" w:bidi="hi-IN"/>
-        </w:rPr>
-        <w:t>encarnados em corpos mais grosseiros.”</w:t>
+        <w:t>Incontestavelmente, o organismo influi para a sua existência. Há organismos que lhe são refratários.”</w:t>
       </w:r>
     </w:p>
     <w:p>
@@ -7531,1138 +7997,6 @@
           <w:szCs w:val="36"/>
           <w:lang w:val="pt-BR" w:eastAsia="zh-CN" w:bidi="hi-IN"/>
         </w:rPr>
-        <w:t>Kardec deseja saber se a capacidade da dupla vista é permanente e a Espiritualidade responde que sim, a capacidade é permanente, mas o uso prático dela não.</w:t>
-      </w:r>
-    </w:p>
-    <w:p>
-      <w:pPr>
-        <w:pStyle w:val="Normal"/>
-        <w:bidi w:val="0"/>
-        <w:ind w:left="709" w:hanging="0"/>
-        <w:jc w:val="both"/>
-        <w:rPr>
-          <w:rFonts w:ascii="Garamond" w:hAnsi="Garamond"/>
-          <w:color w:val="00A0FC"/>
-          <w:sz w:val="36"/>
-          <w:szCs w:val="36"/>
-        </w:rPr>
-      </w:pPr>
-      <w:r>
-        <w:rPr>
-          <w:rFonts w:eastAsia="Noto Serif CJK SC" w:cs="Noto Sans Devanagari" w:ascii="Garamond" w:hAnsi="Garamond"/>
-          <w:i w:val="false"/>
-          <w:iCs w:val="false"/>
-          <w:color w:val="00A0FC"/>
-          <w:kern w:val="2"/>
-          <w:sz w:val="36"/>
-          <w:szCs w:val="36"/>
-          <w:lang w:val="pt-BR" w:eastAsia="zh-CN" w:bidi="hi-IN"/>
-        </w:rPr>
-        <w:t>Nós estamos estudando o capítulo intitulado "Da emancipação da alma", que trata de aptidões e fenômenos que permitem à alma crescer, expandir, ampliar no sentido moral. E se estamos falando de aspectos morais, eles são sempre suscetíveis de variar de acordo com o comportamento do Espírito.</w:t>
-      </w:r>
-    </w:p>
-    <w:p>
-      <w:pPr>
-        <w:pStyle w:val="Normal"/>
-        <w:bidi w:val="0"/>
-        <w:ind w:left="709" w:hanging="0"/>
-        <w:jc w:val="both"/>
-        <w:rPr>
-          <w:rFonts w:ascii="Garamond" w:hAnsi="Garamond"/>
-          <w:color w:val="00A0FC"/>
-          <w:sz w:val="36"/>
-          <w:szCs w:val="36"/>
-        </w:rPr>
-      </w:pPr>
-      <w:r>
-        <w:rPr/>
-      </w:r>
-    </w:p>
-    <w:p>
-      <w:pPr>
-        <w:pStyle w:val="Normal"/>
-        <w:bidi w:val="0"/>
-        <w:ind w:left="709" w:hanging="0"/>
-        <w:jc w:val="both"/>
-        <w:rPr>
-          <w:rFonts w:ascii="Garamond" w:hAnsi="Garamond"/>
-          <w:color w:val="00A0FC"/>
-          <w:sz w:val="36"/>
-          <w:szCs w:val="36"/>
-        </w:rPr>
-      </w:pPr>
-      <w:r>
-        <w:rPr>
-          <w:rFonts w:eastAsia="Noto Serif CJK SC" w:cs="Noto Sans Devanagari" w:ascii="Garamond" w:hAnsi="Garamond"/>
-          <w:i w:val="false"/>
-          <w:iCs w:val="false"/>
-          <w:color w:val="00A0FC"/>
-          <w:kern w:val="2"/>
-          <w:sz w:val="36"/>
-          <w:szCs w:val="36"/>
-          <w:lang w:val="pt-BR" w:eastAsia="zh-CN" w:bidi="hi-IN"/>
-        </w:rPr>
-        <w:t>A</w:t>
-      </w:r>
-      <w:r>
-        <w:rPr>
-          <w:rFonts w:eastAsia="Noto Serif CJK SC" w:cs="Noto Sans Devanagari" w:ascii="Garamond" w:hAnsi="Garamond"/>
-          <w:i w:val="false"/>
-          <w:iCs w:val="false"/>
-          <w:color w:val="00A0FC"/>
-          <w:kern w:val="2"/>
-          <w:sz w:val="36"/>
-          <w:szCs w:val="36"/>
-          <w:lang w:val="pt-BR" w:eastAsia="zh-CN" w:bidi="hi-IN"/>
-        </w:rPr>
-        <w:t>ssim como acontece com a mediunidade, uma queda no padrão moral do Espírito pode fazer com que o uso da dupla vista seja temporariamente suspenso.</w:t>
-      </w:r>
-    </w:p>
-    <w:p>
-      <w:pPr>
-        <w:pStyle w:val="Normal"/>
-        <w:bidi w:val="0"/>
-        <w:ind w:left="709" w:hanging="0"/>
-        <w:jc w:val="both"/>
-        <w:rPr>
-          <w:rFonts w:ascii="Garamond" w:hAnsi="Garamond"/>
-          <w:color w:val="00A0FC"/>
-          <w:sz w:val="36"/>
-          <w:szCs w:val="36"/>
-        </w:rPr>
-      </w:pPr>
-      <w:r>
-        <w:rPr/>
-      </w:r>
-    </w:p>
-    <w:p>
-      <w:pPr>
-        <w:pStyle w:val="Normal"/>
-        <w:bidi w:val="0"/>
-        <w:ind w:left="709" w:hanging="0"/>
-        <w:jc w:val="both"/>
-        <w:rPr>
-          <w:rFonts w:ascii="Garamond" w:hAnsi="Garamond"/>
-          <w:color w:val="00A0FC"/>
-          <w:sz w:val="36"/>
-          <w:szCs w:val="36"/>
-        </w:rPr>
-      </w:pPr>
-      <w:r>
-        <w:rPr>
-          <w:rFonts w:eastAsia="Noto Serif CJK SC" w:cs="Noto Sans Devanagari" w:ascii="Garamond" w:hAnsi="Garamond"/>
-          <w:i w:val="false"/>
-          <w:iCs w:val="false"/>
-          <w:color w:val="00A0FC"/>
-          <w:kern w:val="2"/>
-          <w:sz w:val="36"/>
-          <w:szCs w:val="36"/>
-          <w:lang w:val="pt-BR" w:eastAsia="zh-CN" w:bidi="hi-IN"/>
-        </w:rPr>
-        <w:t>Na resposta dada a Kardec a Espiritualidade esclarece as aptidões da alma que aqui na Terra só se manifestam em Espíritos mais evoluídos, nos mundos menos materiais que o nosso essas aptidões são praticamente inatas aos Espíritos que lá habitam.</w:t>
-      </w:r>
-    </w:p>
-    <w:p>
-      <w:pPr>
-        <w:pStyle w:val="Normal"/>
-        <w:bidi w:val="0"/>
-        <w:ind w:left="709" w:hanging="0"/>
-        <w:jc w:val="both"/>
-        <w:rPr>
-          <w:rFonts w:ascii="Garamond" w:hAnsi="Garamond"/>
-          <w:color w:val="00A0FC"/>
-          <w:sz w:val="36"/>
-          <w:szCs w:val="36"/>
-        </w:rPr>
-      </w:pPr>
-      <w:r>
-        <w:rPr/>
-      </w:r>
-    </w:p>
-    <w:p>
-      <w:pPr>
-        <w:pStyle w:val="Normal"/>
-        <w:bidi w:val="0"/>
-        <w:ind w:left="709" w:hanging="0"/>
-        <w:jc w:val="both"/>
-        <w:rPr>
-          <w:rFonts w:ascii="Garamond" w:hAnsi="Garamond"/>
-          <w:color w:val="00A0FC"/>
-          <w:sz w:val="36"/>
-          <w:szCs w:val="36"/>
-        </w:rPr>
-      </w:pPr>
-      <w:r>
-        <w:rPr>
-          <w:rFonts w:eastAsia="Noto Serif CJK SC" w:cs="Noto Sans Devanagari" w:ascii="Garamond" w:hAnsi="Garamond"/>
-          <w:i w:val="false"/>
-          <w:iCs w:val="false"/>
-          <w:color w:val="00A0FC"/>
-          <w:kern w:val="2"/>
-          <w:sz w:val="36"/>
-          <w:szCs w:val="36"/>
-          <w:lang w:val="pt-BR" w:eastAsia="zh-CN" w:bidi="hi-IN"/>
-        </w:rPr>
-        <w:t xml:space="preserve">Em tais mundos a comunicação, por exemplo, é feita na maior parte do tempo pelo pensamento, embora ainda possa ser utilizada a </w:t>
-      </w:r>
-      <w:r>
-        <w:rPr>
-          <w:rFonts w:eastAsia="Noto Serif CJK SC" w:cs="Noto Sans Devanagari" w:ascii="Garamond" w:hAnsi="Garamond"/>
-          <w:i w:val="false"/>
-          <w:iCs w:val="false"/>
-          <w:color w:val="00A0FC"/>
-          <w:kern w:val="2"/>
-          <w:sz w:val="36"/>
-          <w:szCs w:val="36"/>
-          <w:lang w:val="pt-BR" w:eastAsia="zh-CN" w:bidi="hi-IN"/>
-        </w:rPr>
-        <w:t>palavra articulada. Enquanto aqui na Terra a comunicação por pensamento é uma exceção, nos mundos mais elevados ela é a regra.</w:t>
-      </w:r>
-    </w:p>
-    <w:p>
-      <w:pPr>
-        <w:pStyle w:val="Normal"/>
-        <w:bidi w:val="0"/>
-        <w:ind w:left="709" w:hanging="0"/>
-        <w:jc w:val="both"/>
-        <w:rPr>
-          <w:rFonts w:ascii="Garamond" w:hAnsi="Garamond"/>
-          <w:color w:val="00A0FC"/>
-          <w:sz w:val="36"/>
-          <w:szCs w:val="36"/>
-        </w:rPr>
-      </w:pPr>
-      <w:r>
-        <w:rPr/>
-      </w:r>
-    </w:p>
-    <w:p>
-      <w:pPr>
-        <w:pStyle w:val="Normal"/>
-        <w:bidi w:val="0"/>
-        <w:ind w:left="709" w:hanging="0"/>
-        <w:jc w:val="both"/>
-        <w:rPr>
-          <w:rFonts w:ascii="Garamond" w:hAnsi="Garamond"/>
-          <w:color w:val="00A0FC"/>
-          <w:sz w:val="36"/>
-          <w:szCs w:val="36"/>
-        </w:rPr>
-      </w:pPr>
-      <w:r>
-        <w:rPr>
-          <w:rFonts w:eastAsia="Noto Serif CJK SC" w:cs="Noto Sans Devanagari" w:ascii="Garamond" w:hAnsi="Garamond"/>
-          <w:i w:val="false"/>
-          <w:iCs w:val="false"/>
-          <w:color w:val="00A0FC"/>
-          <w:kern w:val="2"/>
-          <w:sz w:val="36"/>
-          <w:szCs w:val="36"/>
-          <w:lang w:val="pt-BR" w:eastAsia="zh-CN" w:bidi="hi-IN"/>
-        </w:rPr>
-        <w:t xml:space="preserve">Da mesma forma, o uso da dupla vista lá é comum para a maioria dos habitantes, ao passo que aqui esse uso ostensivo só é encontrado em sonâmbulos lúcidos. </w:t>
-      </w:r>
-    </w:p>
-    <w:p>
-      <w:pPr>
-        <w:pStyle w:val="Normal"/>
-        <w:bidi w:val="0"/>
-        <w:ind w:left="709" w:hanging="0"/>
-        <w:jc w:val="both"/>
-        <w:rPr>
-          <w:rFonts w:ascii="Garamond" w:hAnsi="Garamond"/>
-          <w:color w:val="00A0FC"/>
-          <w:sz w:val="36"/>
-          <w:szCs w:val="36"/>
-        </w:rPr>
-      </w:pPr>
-      <w:r>
-        <w:rPr/>
-      </w:r>
-    </w:p>
-    <w:p>
-      <w:pPr>
-        <w:pStyle w:val="Normal"/>
-        <w:bidi w:val="0"/>
-        <w:ind w:left="709" w:hanging="0"/>
-        <w:jc w:val="both"/>
-        <w:rPr>
-          <w:rFonts w:ascii="Garamond" w:hAnsi="Garamond"/>
-          <w:color w:val="00A0FC"/>
-          <w:sz w:val="36"/>
-          <w:szCs w:val="36"/>
-        </w:rPr>
-      </w:pPr>
-      <w:r>
-        <w:rPr>
-          <w:rFonts w:eastAsia="Noto Serif CJK SC" w:cs="Noto Sans Devanagari" w:ascii="Garamond" w:hAnsi="Garamond"/>
-          <w:i w:val="false"/>
-          <w:iCs w:val="false"/>
-          <w:color w:val="00A0FC"/>
-          <w:kern w:val="2"/>
-          <w:sz w:val="36"/>
-          <w:szCs w:val="36"/>
-          <w:lang w:val="pt-BR" w:eastAsia="zh-CN" w:bidi="hi-IN"/>
-        </w:rPr>
-        <w:t>A Espiritualidade conclui dizendo que Espíritos desses mundos mais elevados conseguem se comunicar conosco de maneira mais fácil do que o faria o Espírito de um encarnado em um corpo mais grosseiro.</w:t>
-      </w:r>
-    </w:p>
-    <w:p>
-      <w:pPr>
-        <w:pStyle w:val="Normal"/>
-        <w:bidi w:val="0"/>
-        <w:ind w:left="709" w:hanging="0"/>
-        <w:jc w:val="both"/>
-        <w:rPr>
-          <w:rFonts w:ascii="Garamond" w:hAnsi="Garamond"/>
-          <w:color w:val="00A0FC"/>
-          <w:sz w:val="36"/>
-          <w:szCs w:val="36"/>
-        </w:rPr>
-      </w:pPr>
-      <w:r>
-        <w:rPr/>
-      </w:r>
-    </w:p>
-    <w:p>
-      <w:pPr>
-        <w:pStyle w:val="Normal"/>
-        <w:bidi w:val="0"/>
-        <w:jc w:val="both"/>
-        <w:rPr>
-          <w:rFonts w:ascii="Garamond" w:hAnsi="Garamond"/>
-          <w:sz w:val="36"/>
-          <w:szCs w:val="36"/>
-        </w:rPr>
-      </w:pPr>
-      <w:r>
-        <w:rPr>
-          <w:rFonts w:eastAsia="Noto Serif CJK SC" w:cs="Noto Sans Devanagari" w:ascii="Garamond" w:hAnsi="Garamond"/>
-          <w:color w:val="auto"/>
-          <w:kern w:val="2"/>
-          <w:sz w:val="36"/>
-          <w:szCs w:val="36"/>
-          <w:lang w:val="pt-BR" w:eastAsia="zh-CN" w:bidi="hi-IN"/>
-        </w:rPr>
-        <w:t>4</w:t>
-      </w:r>
-      <w:r>
-        <w:rPr>
-          <w:rFonts w:eastAsia="Noto Serif CJK SC" w:cs="Noto Sans Devanagari" w:ascii="Garamond" w:hAnsi="Garamond"/>
-          <w:color w:val="auto"/>
-          <w:kern w:val="2"/>
-          <w:sz w:val="36"/>
-          <w:szCs w:val="36"/>
-          <w:lang w:val="pt-BR" w:eastAsia="zh-CN" w:bidi="hi-IN"/>
-        </w:rPr>
-        <w:t>4</w:t>
-      </w:r>
-      <w:r>
-        <w:rPr>
-          <w:rFonts w:eastAsia="Noto Serif CJK SC" w:cs="Noto Sans Devanagari" w:ascii="Garamond" w:hAnsi="Garamond"/>
-          <w:color w:val="auto"/>
-          <w:kern w:val="2"/>
-          <w:sz w:val="36"/>
-          <w:szCs w:val="36"/>
-          <w:lang w:val="pt-BR" w:eastAsia="zh-CN" w:bidi="hi-IN"/>
-        </w:rPr>
-        <w:t>9</w:t>
-      </w:r>
-      <w:r>
-        <w:rPr>
-          <w:rFonts w:ascii="Garamond" w:hAnsi="Garamond"/>
-          <w:sz w:val="36"/>
-          <w:szCs w:val="36"/>
-        </w:rPr>
-        <w:t>. A segunda vista aparece espontaneamente ou por efeito da vontade de</w:t>
-      </w:r>
-      <w:r>
-        <w:rPr>
-          <w:rFonts w:ascii="Garamond" w:hAnsi="Garamond"/>
-          <w:sz w:val="36"/>
-          <w:szCs w:val="36"/>
-        </w:rPr>
-        <w:t xml:space="preserve"> </w:t>
-      </w:r>
-      <w:r>
-        <w:rPr>
-          <w:rFonts w:ascii="Garamond" w:hAnsi="Garamond"/>
-          <w:sz w:val="36"/>
-          <w:szCs w:val="36"/>
-        </w:rPr>
-        <w:t xml:space="preserve">quem a possui como faculdade? </w:t>
-      </w:r>
-    </w:p>
-    <w:p>
-      <w:pPr>
-        <w:pStyle w:val="Normal"/>
-        <w:bidi w:val="0"/>
-        <w:jc w:val="both"/>
-        <w:rPr>
-          <w:rFonts w:ascii="Garamond" w:hAnsi="Garamond"/>
-          <w:color w:val="auto"/>
-          <w:sz w:val="36"/>
-          <w:szCs w:val="36"/>
-        </w:rPr>
-      </w:pPr>
-      <w:r>
-        <w:rPr>
-          <w:rFonts w:ascii="Garamond" w:hAnsi="Garamond"/>
-          <w:color w:val="auto"/>
-          <w:sz w:val="36"/>
-          <w:szCs w:val="36"/>
-        </w:rPr>
-      </w:r>
-    </w:p>
-    <w:p>
-      <w:pPr>
-        <w:pStyle w:val="Normal"/>
-        <w:bidi w:val="0"/>
-        <w:ind w:hanging="0"/>
-        <w:jc w:val="both"/>
-        <w:rPr>
-          <w:color w:val="auto"/>
-        </w:rPr>
-      </w:pPr>
-      <w:r>
-        <w:rPr>
-          <w:rFonts w:eastAsia="Noto Serif CJK SC" w:cs="Noto Sans Devanagari" w:ascii="Garamond" w:hAnsi="Garamond"/>
-          <w:i/>
-          <w:iCs/>
-          <w:color w:val="auto"/>
-          <w:kern w:val="2"/>
-          <w:sz w:val="36"/>
-          <w:szCs w:val="36"/>
-          <w:lang w:val="pt-BR" w:eastAsia="zh-CN" w:bidi="hi-IN"/>
-        </w:rPr>
-        <w:t>“</w:t>
-      </w:r>
-      <w:r>
-        <w:rPr>
-          <w:rFonts w:eastAsia="Noto Serif CJK SC" w:cs="Noto Sans Devanagari" w:ascii="Garamond" w:hAnsi="Garamond"/>
-          <w:i/>
-          <w:iCs/>
-          <w:color w:val="auto"/>
-          <w:kern w:val="2"/>
-          <w:sz w:val="36"/>
-          <w:szCs w:val="36"/>
-          <w:lang w:val="pt-BR" w:eastAsia="zh-CN" w:bidi="hi-IN"/>
-        </w:rPr>
-        <w:t>As mais das vezes é espontânea, porém, a vontade também desempenha com grande frequência importante papel no seu aparecimento. Toma, para exemplo, de umas dessas pessoas a quem se</w:t>
-      </w:r>
-      <w:r>
-        <w:rPr>
-          <w:rFonts w:eastAsia="Noto Serif CJK SC" w:cs="Noto Sans Devanagari" w:ascii="Garamond" w:hAnsi="Garamond"/>
-          <w:i/>
-          <w:iCs/>
-          <w:color w:val="auto"/>
-          <w:kern w:val="2"/>
-          <w:sz w:val="36"/>
-          <w:szCs w:val="36"/>
-          <w:lang w:val="pt-BR" w:eastAsia="zh-CN" w:bidi="hi-IN"/>
-        </w:rPr>
-        <w:t xml:space="preserve"> </w:t>
-      </w:r>
-      <w:r>
-        <w:rPr>
-          <w:rFonts w:eastAsia="Noto Serif CJK SC" w:cs="Noto Sans Devanagari" w:ascii="Garamond" w:hAnsi="Garamond"/>
-          <w:i/>
-          <w:iCs/>
-          <w:color w:val="auto"/>
-          <w:kern w:val="2"/>
-          <w:sz w:val="36"/>
-          <w:szCs w:val="36"/>
-          <w:lang w:val="pt-BR" w:eastAsia="zh-CN" w:bidi="hi-IN"/>
-        </w:rPr>
-        <w:t>dá o nome de ledoras da buena-dicha, algumas das quais dispõem</w:t>
-      </w:r>
-      <w:r>
-        <w:rPr>
-          <w:rFonts w:eastAsia="Noto Serif CJK SC" w:cs="Noto Sans Devanagari" w:ascii="Garamond" w:hAnsi="Garamond"/>
-          <w:i/>
-          <w:iCs/>
-          <w:color w:val="auto"/>
-          <w:kern w:val="2"/>
-          <w:sz w:val="36"/>
-          <w:szCs w:val="36"/>
-          <w:lang w:val="pt-BR" w:eastAsia="zh-CN" w:bidi="hi-IN"/>
-        </w:rPr>
-        <w:t xml:space="preserve"> </w:t>
-      </w:r>
-      <w:r>
-        <w:rPr>
-          <w:rFonts w:eastAsia="Noto Serif CJK SC" w:cs="Noto Sans Devanagari" w:ascii="Garamond" w:hAnsi="Garamond"/>
-          <w:i/>
-          <w:iCs/>
-          <w:color w:val="auto"/>
-          <w:kern w:val="2"/>
-          <w:sz w:val="36"/>
-          <w:szCs w:val="36"/>
-          <w:lang w:val="pt-BR" w:eastAsia="zh-CN" w:bidi="hi-IN"/>
-        </w:rPr>
-        <w:t>desta faculdade, e verás que é com o auxílio da própria vontade que</w:t>
-      </w:r>
-      <w:r>
-        <w:rPr>
-          <w:rFonts w:eastAsia="Noto Serif CJK SC" w:cs="Noto Sans Devanagari" w:ascii="Garamond" w:hAnsi="Garamond"/>
-          <w:i/>
-          <w:iCs/>
-          <w:color w:val="auto"/>
-          <w:kern w:val="2"/>
-          <w:sz w:val="36"/>
-          <w:szCs w:val="36"/>
-          <w:lang w:val="pt-BR" w:eastAsia="zh-CN" w:bidi="hi-IN"/>
-        </w:rPr>
-        <w:t xml:space="preserve"> </w:t>
-      </w:r>
-      <w:r>
-        <w:rPr>
-          <w:rFonts w:eastAsia="Noto Serif CJK SC" w:cs="Noto Sans Devanagari" w:ascii="Garamond" w:hAnsi="Garamond"/>
-          <w:i/>
-          <w:iCs/>
-          <w:color w:val="auto"/>
-          <w:kern w:val="2"/>
-          <w:sz w:val="36"/>
-          <w:szCs w:val="36"/>
-          <w:lang w:val="pt-BR" w:eastAsia="zh-CN" w:bidi="hi-IN"/>
-        </w:rPr>
-        <w:t>se colocam no estado de terem a dupla vista e o que chamas visão.”</w:t>
-      </w:r>
-    </w:p>
-    <w:p>
-      <w:pPr>
-        <w:pStyle w:val="Normal"/>
-        <w:bidi w:val="0"/>
-        <w:ind w:hanging="0"/>
-        <w:jc w:val="both"/>
-        <w:rPr>
-          <w:color w:val="auto"/>
-        </w:rPr>
-      </w:pPr>
-      <w:r>
-        <w:rPr>
-          <w:color w:val="auto"/>
-        </w:rPr>
-      </w:r>
-    </w:p>
-    <w:p>
-      <w:pPr>
-        <w:pStyle w:val="Normal"/>
-        <w:bidi w:val="0"/>
-        <w:ind w:left="709" w:hanging="0"/>
-        <w:jc w:val="both"/>
-        <w:rPr>
-          <w:rFonts w:ascii="Garamond" w:hAnsi="Garamond"/>
-          <w:color w:val="00A0FC"/>
-          <w:sz w:val="36"/>
-          <w:szCs w:val="36"/>
-        </w:rPr>
-      </w:pPr>
-      <w:r>
-        <w:rPr>
-          <w:rFonts w:eastAsia="Noto Serif CJK SC" w:cs="Noto Sans Devanagari" w:ascii="Garamond" w:hAnsi="Garamond"/>
-          <w:i w:val="false"/>
-          <w:iCs w:val="false"/>
-          <w:color w:val="00A0FC"/>
-          <w:kern w:val="2"/>
-          <w:sz w:val="36"/>
-          <w:szCs w:val="36"/>
-          <w:lang w:val="pt-BR" w:eastAsia="zh-CN" w:bidi="hi-IN"/>
-        </w:rPr>
-        <w:t xml:space="preserve">Kardec </w:t>
-      </w:r>
-      <w:r>
-        <w:rPr>
-          <w:rFonts w:eastAsia="Noto Serif CJK SC" w:cs="Noto Sans Devanagari" w:ascii="Garamond" w:hAnsi="Garamond"/>
-          <w:i w:val="false"/>
-          <w:iCs w:val="false"/>
-          <w:color w:val="00A0FC"/>
-          <w:kern w:val="2"/>
-          <w:sz w:val="36"/>
-          <w:szCs w:val="36"/>
-          <w:lang w:val="pt-BR" w:eastAsia="zh-CN" w:bidi="hi-IN"/>
-        </w:rPr>
-        <w:t>pergunta o seguinte: nas pessoas que possuem o dom da segunda vista ou dupla vista, esse dom se manifesta de maneira natural ou ele ocorre como consequência do desejo da pessoa?</w:t>
-      </w:r>
-    </w:p>
-    <w:p>
-      <w:pPr>
-        <w:pStyle w:val="Normal"/>
-        <w:bidi w:val="0"/>
-        <w:ind w:left="709" w:hanging="0"/>
-        <w:jc w:val="both"/>
-        <w:rPr>
-          <w:rFonts w:ascii="Garamond" w:hAnsi="Garamond"/>
-          <w:color w:val="00A0FC"/>
-          <w:sz w:val="36"/>
-          <w:szCs w:val="36"/>
-        </w:rPr>
-      </w:pPr>
-      <w:r>
-        <w:rPr/>
-      </w:r>
-    </w:p>
-    <w:p>
-      <w:pPr>
-        <w:pStyle w:val="Normal"/>
-        <w:bidi w:val="0"/>
-        <w:ind w:left="709" w:hanging="0"/>
-        <w:jc w:val="both"/>
-        <w:rPr>
-          <w:rFonts w:ascii="Garamond" w:hAnsi="Garamond"/>
-          <w:color w:val="00A0FC"/>
-          <w:sz w:val="36"/>
-          <w:szCs w:val="36"/>
-        </w:rPr>
-      </w:pPr>
-      <w:r>
-        <w:rPr>
-          <w:rFonts w:eastAsia="Noto Serif CJK SC" w:cs="Noto Sans Devanagari" w:ascii="Garamond" w:hAnsi="Garamond"/>
-          <w:i w:val="false"/>
-          <w:iCs w:val="false"/>
-          <w:color w:val="00A0FC"/>
-          <w:kern w:val="2"/>
-          <w:sz w:val="36"/>
-          <w:szCs w:val="36"/>
-          <w:lang w:val="pt-BR" w:eastAsia="zh-CN" w:bidi="hi-IN"/>
-        </w:rPr>
-        <w:t>A Espiritualidade esclarece que na maioria das vezes o dom se manifesta de maneira espontânea, mas a vontade da pessoa tem um papel fundamental no fenômeno da dupla vista. E dá como exemplo as pessoas conhecidas como "ledoras da buena-dicha".</w:t>
-      </w:r>
-    </w:p>
-    <w:p>
-      <w:pPr>
-        <w:pStyle w:val="Normal"/>
-        <w:bidi w:val="0"/>
-        <w:ind w:left="709" w:hanging="0"/>
-        <w:jc w:val="both"/>
-        <w:rPr>
-          <w:rFonts w:ascii="Garamond" w:hAnsi="Garamond"/>
-          <w:color w:val="00A0FC"/>
-          <w:sz w:val="36"/>
-          <w:szCs w:val="36"/>
-        </w:rPr>
-      </w:pPr>
-      <w:r>
-        <w:rPr/>
-      </w:r>
-    </w:p>
-    <w:p>
-      <w:pPr>
-        <w:pStyle w:val="Normal"/>
-        <w:bidi w:val="0"/>
-        <w:ind w:left="709" w:hanging="0"/>
-        <w:jc w:val="both"/>
-        <w:rPr>
-          <w:rFonts w:ascii="Garamond" w:hAnsi="Garamond"/>
-          <w:color w:val="00A0FC"/>
-          <w:sz w:val="36"/>
-          <w:szCs w:val="36"/>
-        </w:rPr>
-      </w:pPr>
-      <w:r>
-        <w:rPr>
-          <w:rFonts w:eastAsia="Noto Serif CJK SC" w:cs="Noto Sans Devanagari" w:ascii="Garamond" w:hAnsi="Garamond"/>
-          <w:i w:val="false"/>
-          <w:iCs w:val="false"/>
-          <w:color w:val="00A0FC"/>
-          <w:kern w:val="2"/>
-          <w:sz w:val="36"/>
-          <w:szCs w:val="36"/>
-          <w:lang w:val="pt-BR" w:eastAsia="zh-CN" w:bidi="hi-IN"/>
-        </w:rPr>
-        <w:t>B</w:t>
-      </w:r>
-      <w:r>
-        <w:rPr>
-          <w:rFonts w:eastAsia="Noto Serif CJK SC" w:cs="Noto Sans Devanagari" w:ascii="Garamond" w:hAnsi="Garamond"/>
-          <w:i w:val="false"/>
-          <w:iCs w:val="false"/>
-          <w:color w:val="00A0FC"/>
-          <w:kern w:val="2"/>
-          <w:sz w:val="36"/>
-          <w:szCs w:val="36"/>
-          <w:lang w:val="pt-BR" w:eastAsia="zh-CN" w:bidi="hi-IN"/>
-        </w:rPr>
-        <w:t>om, eu tive que pesquisar o que esse termo miserável de feio significa.</w:t>
-      </w:r>
-    </w:p>
-    <w:p>
-      <w:pPr>
-        <w:pStyle w:val="Normal"/>
-        <w:bidi w:val="0"/>
-        <w:ind w:left="709" w:hanging="0"/>
-        <w:jc w:val="both"/>
-        <w:rPr>
-          <w:rFonts w:ascii="Garamond" w:hAnsi="Garamond"/>
-          <w:color w:val="00A0FC"/>
-          <w:sz w:val="36"/>
-          <w:szCs w:val="36"/>
-        </w:rPr>
-      </w:pPr>
-      <w:r>
-        <w:rPr/>
-      </w:r>
-    </w:p>
-    <w:p>
-      <w:pPr>
-        <w:pStyle w:val="Normal"/>
-        <w:bidi w:val="0"/>
-        <w:ind w:left="709" w:hanging="0"/>
-        <w:jc w:val="both"/>
-        <w:rPr>
-          <w:rFonts w:ascii="Garamond" w:hAnsi="Garamond"/>
-          <w:color w:val="00A0FC"/>
-          <w:sz w:val="36"/>
-          <w:szCs w:val="36"/>
-        </w:rPr>
-      </w:pPr>
-      <w:r>
-        <w:rPr>
-          <w:rFonts w:eastAsia="Noto Serif CJK SC" w:cs="Noto Sans Devanagari" w:ascii="Garamond" w:hAnsi="Garamond"/>
-          <w:i w:val="false"/>
-          <w:iCs w:val="false"/>
-          <w:color w:val="00A0FC"/>
-          <w:kern w:val="2"/>
-          <w:sz w:val="36"/>
-          <w:szCs w:val="36"/>
-          <w:lang w:val="pt-BR" w:eastAsia="zh-CN" w:bidi="hi-IN"/>
-        </w:rPr>
-        <w:t>O termo “ledora de buena-dicha” é uma expressão antiga de origem espanhola, que pode ser traduzida literalmente como “leitora de boa-sorte”. Era utilizada, principalmente nos séculos XVIII e XIX, para designar pessoas — geralmente mulheres — que se dedicavam à prática de adivinhação da sorte, ou seja, que liam a sorte das pessoas.</w:t>
-      </w:r>
-    </w:p>
-    <w:p>
-      <w:pPr>
-        <w:pStyle w:val="Normal"/>
-        <w:bidi w:val="0"/>
-        <w:ind w:left="709" w:hanging="0"/>
-        <w:jc w:val="both"/>
-        <w:rPr>
-          <w:rFonts w:ascii="Garamond" w:hAnsi="Garamond"/>
-          <w:color w:val="00A0FC"/>
-          <w:sz w:val="36"/>
-          <w:szCs w:val="36"/>
-        </w:rPr>
-      </w:pPr>
-      <w:r>
-        <w:rPr/>
-      </w:r>
-    </w:p>
-    <w:p>
-      <w:pPr>
-        <w:pStyle w:val="Normal"/>
-        <w:bidi w:val="0"/>
-        <w:ind w:left="709" w:hanging="0"/>
-        <w:jc w:val="both"/>
-        <w:rPr>
-          <w:rFonts w:ascii="Garamond" w:hAnsi="Garamond"/>
-          <w:color w:val="00A0FC"/>
-          <w:sz w:val="36"/>
-          <w:szCs w:val="36"/>
-        </w:rPr>
-      </w:pPr>
-      <w:r>
-        <w:rPr>
-          <w:rFonts w:eastAsia="Noto Serif CJK SC" w:cs="Noto Sans Devanagari" w:ascii="Garamond" w:hAnsi="Garamond"/>
-          <w:i w:val="false"/>
-          <w:iCs w:val="false"/>
-          <w:color w:val="00A0FC"/>
-          <w:kern w:val="2"/>
-          <w:sz w:val="36"/>
-          <w:szCs w:val="36"/>
-          <w:lang w:val="pt-BR" w:eastAsia="zh-CN" w:bidi="hi-IN"/>
-        </w:rPr>
-        <w:t>O que a Espiritualidade quis dizer a Kardec é que algumas dessas pessoas, chamadas ledoras de buena-dicha, possuíam a capacidade da dupla vista. Durante seus trabalhos de adivinhação, elas, pela própria vontade, faziam com que essa faculdade se manifestasse, o que, de certa forma, lhes permitia acertar nos prognósticos de suas adivinhações.</w:t>
-      </w:r>
-    </w:p>
-    <w:p>
-      <w:pPr>
-        <w:pStyle w:val="Normal"/>
-        <w:bidi w:val="0"/>
-        <w:ind w:left="709" w:hanging="0"/>
-        <w:jc w:val="both"/>
-        <w:rPr>
-          <w:rFonts w:ascii="Garamond" w:hAnsi="Garamond"/>
-          <w:color w:val="00A0FC"/>
-          <w:sz w:val="36"/>
-          <w:szCs w:val="36"/>
-        </w:rPr>
-      </w:pPr>
-      <w:r>
-        <w:rPr/>
-      </w:r>
-    </w:p>
-    <w:p>
-      <w:pPr>
-        <w:pStyle w:val="Normal"/>
-        <w:bidi w:val="0"/>
-        <w:jc w:val="both"/>
-        <w:rPr>
-          <w:rFonts w:ascii="Garamond" w:hAnsi="Garamond"/>
-          <w:sz w:val="36"/>
-          <w:szCs w:val="36"/>
-        </w:rPr>
-      </w:pPr>
-      <w:r>
-        <w:rPr>
-          <w:rFonts w:eastAsia="Noto Serif CJK SC" w:cs="Noto Sans Devanagari" w:ascii="Garamond" w:hAnsi="Garamond"/>
-          <w:color w:val="auto"/>
-          <w:kern w:val="2"/>
-          <w:sz w:val="36"/>
-          <w:szCs w:val="36"/>
-          <w:lang w:val="pt-BR" w:eastAsia="zh-CN" w:bidi="hi-IN"/>
-        </w:rPr>
-        <w:t>4</w:t>
-      </w:r>
-      <w:r>
-        <w:rPr>
-          <w:rFonts w:eastAsia="Noto Serif CJK SC" w:cs="Noto Sans Devanagari" w:ascii="Garamond" w:hAnsi="Garamond"/>
-          <w:color w:val="auto"/>
-          <w:kern w:val="2"/>
-          <w:sz w:val="36"/>
-          <w:szCs w:val="36"/>
-          <w:lang w:val="pt-BR" w:eastAsia="zh-CN" w:bidi="hi-IN"/>
-        </w:rPr>
-        <w:t>50</w:t>
-      </w:r>
-      <w:r>
-        <w:rPr>
-          <w:rFonts w:ascii="Garamond" w:hAnsi="Garamond"/>
-          <w:sz w:val="36"/>
-          <w:szCs w:val="36"/>
-        </w:rPr>
-        <w:t xml:space="preserve">. A dupla vista é suscetível de desenvolver-se pelo exercício? </w:t>
-      </w:r>
-    </w:p>
-    <w:p>
-      <w:pPr>
-        <w:pStyle w:val="Normal"/>
-        <w:bidi w:val="0"/>
-        <w:jc w:val="both"/>
-        <w:rPr>
-          <w:rFonts w:ascii="Garamond" w:hAnsi="Garamond"/>
-          <w:color w:val="auto"/>
-          <w:sz w:val="36"/>
-          <w:szCs w:val="36"/>
-        </w:rPr>
-      </w:pPr>
-      <w:r>
-        <w:rPr>
-          <w:rFonts w:ascii="Garamond" w:hAnsi="Garamond"/>
-          <w:color w:val="auto"/>
-          <w:sz w:val="36"/>
-          <w:szCs w:val="36"/>
-        </w:rPr>
-      </w:r>
-    </w:p>
-    <w:p>
-      <w:pPr>
-        <w:pStyle w:val="Normal"/>
-        <w:bidi w:val="0"/>
-        <w:ind w:hanging="0"/>
-        <w:jc w:val="both"/>
-        <w:rPr>
-          <w:color w:val="auto"/>
-        </w:rPr>
-      </w:pPr>
-      <w:r>
-        <w:rPr>
-          <w:rFonts w:eastAsia="Noto Serif CJK SC" w:cs="Noto Sans Devanagari" w:ascii="Garamond" w:hAnsi="Garamond"/>
-          <w:i/>
-          <w:iCs/>
-          <w:color w:val="auto"/>
-          <w:kern w:val="2"/>
-          <w:sz w:val="36"/>
-          <w:szCs w:val="36"/>
-          <w:lang w:val="pt-BR" w:eastAsia="zh-CN" w:bidi="hi-IN"/>
-        </w:rPr>
-        <w:t>“</w:t>
-      </w:r>
-      <w:r>
-        <w:rPr>
-          <w:rFonts w:eastAsia="Noto Serif CJK SC" w:cs="Noto Sans Devanagari" w:ascii="Garamond" w:hAnsi="Garamond"/>
-          <w:i/>
-          <w:iCs/>
-          <w:color w:val="auto"/>
-          <w:kern w:val="2"/>
-          <w:sz w:val="36"/>
-          <w:szCs w:val="36"/>
-          <w:lang w:val="pt-BR" w:eastAsia="zh-CN" w:bidi="hi-IN"/>
-        </w:rPr>
-        <w:t>Sim, do trabalho sempre resulta o progresso e a dissipação do</w:t>
-      </w:r>
-      <w:r>
-        <w:rPr>
-          <w:rFonts w:eastAsia="Noto Serif CJK SC" w:cs="Noto Sans Devanagari" w:ascii="Garamond" w:hAnsi="Garamond"/>
-          <w:i/>
-          <w:iCs/>
-          <w:color w:val="auto"/>
-          <w:kern w:val="2"/>
-          <w:sz w:val="36"/>
-          <w:szCs w:val="36"/>
-          <w:lang w:val="pt-BR" w:eastAsia="zh-CN" w:bidi="hi-IN"/>
-        </w:rPr>
-        <w:t xml:space="preserve"> </w:t>
-      </w:r>
-      <w:r>
-        <w:rPr>
-          <w:rFonts w:eastAsia="Noto Serif CJK SC" w:cs="Noto Sans Devanagari" w:ascii="Garamond" w:hAnsi="Garamond"/>
-          <w:i/>
-          <w:iCs/>
-          <w:color w:val="auto"/>
-          <w:kern w:val="2"/>
-          <w:sz w:val="36"/>
-          <w:szCs w:val="36"/>
-          <w:lang w:val="pt-BR" w:eastAsia="zh-CN" w:bidi="hi-IN"/>
-        </w:rPr>
-        <w:t>véu que encobre as coisas.”</w:t>
-      </w:r>
-    </w:p>
-    <w:p>
-      <w:pPr>
-        <w:pStyle w:val="Normal"/>
-        <w:bidi w:val="0"/>
-        <w:ind w:hanging="0"/>
-        <w:jc w:val="both"/>
-        <w:rPr>
-          <w:color w:val="auto"/>
-        </w:rPr>
-      </w:pPr>
-      <w:r>
-        <w:rPr>
-          <w:color w:val="auto"/>
-        </w:rPr>
-      </w:r>
-    </w:p>
-    <w:p>
-      <w:pPr>
-        <w:pStyle w:val="Normal"/>
-        <w:bidi w:val="0"/>
-        <w:ind w:left="709" w:hanging="0"/>
-        <w:jc w:val="both"/>
-        <w:rPr>
-          <w:rFonts w:ascii="Garamond" w:hAnsi="Garamond"/>
-          <w:color w:val="00A0FC"/>
-          <w:sz w:val="36"/>
-          <w:szCs w:val="36"/>
-        </w:rPr>
-      </w:pPr>
-      <w:r>
-        <w:rPr>
-          <w:rFonts w:eastAsia="Noto Serif CJK SC" w:cs="Noto Sans Devanagari" w:ascii="Garamond" w:hAnsi="Garamond"/>
-          <w:i w:val="false"/>
-          <w:iCs w:val="false"/>
-          <w:color w:val="00A0FC"/>
-          <w:kern w:val="2"/>
-          <w:sz w:val="36"/>
-          <w:szCs w:val="36"/>
-          <w:lang w:val="pt-BR" w:eastAsia="zh-CN" w:bidi="hi-IN"/>
-        </w:rPr>
-        <w:t>Basicamente, o que Kardec está perguntando é se, com a prática, a dupla vista pode se desenvolver. Aqui é importante observarmos que Kardec não pergunta sobre a aquisição da dupla vista, mas sim sobre seu desenvolvimento. Ou seja, uma pessoa que já é dotada dessa faculdade pode aprimorá-la por meio da prática.</w:t>
-      </w:r>
-    </w:p>
-    <w:p>
-      <w:pPr>
-        <w:pStyle w:val="Normal"/>
-        <w:bidi w:val="0"/>
-        <w:ind w:left="709" w:hanging="0"/>
-        <w:jc w:val="both"/>
-        <w:rPr>
-          <w:rFonts w:ascii="Garamond" w:hAnsi="Garamond"/>
-          <w:color w:val="00A0FC"/>
-          <w:sz w:val="36"/>
-          <w:szCs w:val="36"/>
-        </w:rPr>
-      </w:pPr>
-      <w:r>
-        <w:rPr/>
-      </w:r>
-    </w:p>
-    <w:p>
-      <w:pPr>
-        <w:pStyle w:val="Normal"/>
-        <w:bidi w:val="0"/>
-        <w:ind w:left="709" w:hanging="0"/>
-        <w:jc w:val="both"/>
-        <w:rPr>
-          <w:rFonts w:ascii="Garamond" w:hAnsi="Garamond"/>
-          <w:color w:val="00A0FC"/>
-          <w:sz w:val="36"/>
-          <w:szCs w:val="36"/>
-        </w:rPr>
-      </w:pPr>
-      <w:r>
-        <w:rPr>
-          <w:rFonts w:eastAsia="Noto Serif CJK SC" w:cs="Noto Sans Devanagari" w:ascii="Garamond" w:hAnsi="Garamond"/>
-          <w:i w:val="false"/>
-          <w:iCs w:val="false"/>
-          <w:color w:val="00A0FC"/>
-          <w:kern w:val="2"/>
-          <w:sz w:val="36"/>
-          <w:szCs w:val="36"/>
-          <w:lang w:val="pt-BR" w:eastAsia="zh-CN" w:bidi="hi-IN"/>
-        </w:rPr>
-        <w:t>A Espiritualidade responde que sim, enfatizando o mérito de quem consegue desenvolver essa faculdade pela prática. Por que mérito? Porque se trata de uma faculdade que, para ser desenvolvida, exige uma conduta moral reta. Portanto, se alguém consegue desenvolver a dupla vista, isso significa que essa pessoa também alcançou certo progresso moral. É por isso que a resposta afirma que esse desenvolvimento contribui para dissipar o véu que encobre as coisas.</w:t>
-      </w:r>
-    </w:p>
-    <w:p>
-      <w:pPr>
-        <w:pStyle w:val="Normal"/>
-        <w:bidi w:val="0"/>
-        <w:jc w:val="both"/>
-        <w:rPr>
-          <w:rFonts w:ascii="Garamond" w:hAnsi="Garamond"/>
-          <w:sz w:val="36"/>
-          <w:szCs w:val="36"/>
-        </w:rPr>
-      </w:pPr>
-      <w:r>
-        <w:rPr/>
-      </w:r>
-    </w:p>
-    <w:p>
-      <w:pPr>
-        <w:pStyle w:val="Normal"/>
-        <w:bidi w:val="0"/>
-        <w:jc w:val="both"/>
-        <w:rPr>
-          <w:rFonts w:ascii="Garamond" w:hAnsi="Garamond"/>
-          <w:sz w:val="36"/>
-          <w:szCs w:val="36"/>
-        </w:rPr>
-      </w:pPr>
-      <w:r>
-        <w:rPr>
-          <w:rFonts w:ascii="Garamond" w:hAnsi="Garamond"/>
-          <w:sz w:val="36"/>
-          <w:szCs w:val="36"/>
-        </w:rPr>
-        <w:t xml:space="preserve">a) Esta faculdade tem qualquer ligação com a organização física? </w:t>
-      </w:r>
-    </w:p>
-    <w:p>
-      <w:pPr>
-        <w:pStyle w:val="Normal"/>
-        <w:bidi w:val="0"/>
-        <w:jc w:val="both"/>
-        <w:rPr>
-          <w:rFonts w:ascii="Garamond" w:hAnsi="Garamond"/>
-          <w:color w:val="auto"/>
-          <w:sz w:val="36"/>
-          <w:szCs w:val="36"/>
-        </w:rPr>
-      </w:pPr>
-      <w:r>
-        <w:rPr>
-          <w:rFonts w:ascii="Garamond" w:hAnsi="Garamond"/>
-          <w:color w:val="auto"/>
-          <w:sz w:val="36"/>
-          <w:szCs w:val="36"/>
-        </w:rPr>
-      </w:r>
-    </w:p>
-    <w:p>
-      <w:pPr>
-        <w:pStyle w:val="Normal"/>
-        <w:bidi w:val="0"/>
-        <w:ind w:hanging="0"/>
-        <w:jc w:val="both"/>
-        <w:rPr>
-          <w:color w:val="auto"/>
-        </w:rPr>
-      </w:pPr>
-      <w:r>
-        <w:rPr>
-          <w:rFonts w:eastAsia="Noto Serif CJK SC" w:cs="Noto Sans Devanagari" w:ascii="Garamond" w:hAnsi="Garamond"/>
-          <w:i/>
-          <w:iCs/>
-          <w:color w:val="auto"/>
-          <w:kern w:val="2"/>
-          <w:sz w:val="36"/>
-          <w:szCs w:val="36"/>
-          <w:lang w:val="pt-BR" w:eastAsia="zh-CN" w:bidi="hi-IN"/>
-        </w:rPr>
-        <w:t>“</w:t>
-      </w:r>
-      <w:r>
-        <w:rPr>
-          <w:rFonts w:eastAsia="Noto Serif CJK SC" w:cs="Noto Sans Devanagari" w:ascii="Garamond" w:hAnsi="Garamond"/>
-          <w:i/>
-          <w:iCs/>
-          <w:color w:val="auto"/>
-          <w:kern w:val="2"/>
-          <w:sz w:val="36"/>
-          <w:szCs w:val="36"/>
-          <w:lang w:val="pt-BR" w:eastAsia="zh-CN" w:bidi="hi-IN"/>
-        </w:rPr>
-        <w:t>Incontestavelmente, o organismo influi para a sua existência. Há</w:t>
-      </w:r>
-      <w:r>
-        <w:rPr>
-          <w:rFonts w:eastAsia="Noto Serif CJK SC" w:cs="Noto Sans Devanagari" w:ascii="Garamond" w:hAnsi="Garamond"/>
-          <w:i/>
-          <w:iCs/>
-          <w:color w:val="auto"/>
-          <w:kern w:val="2"/>
-          <w:sz w:val="36"/>
-          <w:szCs w:val="36"/>
-          <w:lang w:val="pt-BR" w:eastAsia="zh-CN" w:bidi="hi-IN"/>
-        </w:rPr>
-        <w:t xml:space="preserve"> </w:t>
-      </w:r>
-      <w:r>
-        <w:rPr>
-          <w:rFonts w:eastAsia="Noto Serif CJK SC" w:cs="Noto Sans Devanagari" w:ascii="Garamond" w:hAnsi="Garamond"/>
-          <w:i/>
-          <w:iCs/>
-          <w:color w:val="auto"/>
-          <w:kern w:val="2"/>
-          <w:sz w:val="36"/>
-          <w:szCs w:val="36"/>
-          <w:lang w:val="pt-BR" w:eastAsia="zh-CN" w:bidi="hi-IN"/>
-        </w:rPr>
-        <w:t>organismos que lhe são refratários.”</w:t>
-      </w:r>
-    </w:p>
-    <w:p>
-      <w:pPr>
-        <w:pStyle w:val="Normal"/>
-        <w:bidi w:val="0"/>
-        <w:ind w:hanging="0"/>
-        <w:jc w:val="both"/>
-        <w:rPr>
-          <w:color w:val="auto"/>
-        </w:rPr>
-      </w:pPr>
-      <w:r>
-        <w:rPr>
-          <w:color w:val="auto"/>
-        </w:rPr>
-      </w:r>
-    </w:p>
-    <w:p>
-      <w:pPr>
-        <w:pStyle w:val="Normal"/>
-        <w:bidi w:val="0"/>
-        <w:ind w:left="709" w:hanging="0"/>
-        <w:jc w:val="both"/>
-        <w:rPr>
-          <w:rFonts w:ascii="Garamond" w:hAnsi="Garamond"/>
-          <w:color w:val="00A0FC"/>
-          <w:sz w:val="36"/>
-          <w:szCs w:val="36"/>
-        </w:rPr>
-      </w:pPr>
-      <w:r>
-        <w:rPr>
-          <w:rFonts w:eastAsia="Noto Serif CJK SC" w:cs="Noto Sans Devanagari" w:ascii="Garamond" w:hAnsi="Garamond"/>
-          <w:i w:val="false"/>
-          <w:iCs w:val="false"/>
-          <w:color w:val="00A0FC"/>
-          <w:kern w:val="2"/>
-          <w:sz w:val="36"/>
-          <w:szCs w:val="36"/>
-          <w:lang w:val="pt-BR" w:eastAsia="zh-CN" w:bidi="hi-IN"/>
-        </w:rPr>
         <w:t>Kardec deseja saber se existe relação entre a faculdade da dupla vista e a organização física.</w:t>
       </w:r>
     </w:p>
@@ -8680,7 +8014,12 @@
         </w:rPr>
       </w:pPr>
       <w:r>
-        <w:rPr/>
+        <w:rPr>
+          <w:rFonts w:ascii="Garamond" w:hAnsi="Garamond"/>
+          <w:color w:val="00A0FC"/>
+          <w:sz w:val="36"/>
+          <w:szCs w:val="36"/>
+        </w:rPr>
       </w:r>
     </w:p>
     <w:p>
@@ -8724,7 +8063,12 @@
         </w:rPr>
       </w:pPr>
       <w:r>
-        <w:rPr/>
+        <w:rPr>
+          <w:rFonts w:ascii="Garamond" w:hAnsi="Garamond"/>
+          <w:color w:val="00A0FC"/>
+          <w:sz w:val="36"/>
+          <w:szCs w:val="36"/>
+        </w:rPr>
       </w:r>
     </w:p>
     <w:p>
@@ -8937,7 +8281,7 @@
     <w:pPr>
       <w:widowControl/>
       <w:suppressAutoHyphens w:val="true"/>
-      <w:overflowPunct w:val="true"/>
+      <w:overflowPunct w:val="false"/>
       <w:bidi w:val="0"/>
       <w:spacing w:before="0" w:after="0"/>
       <w:jc w:val="left"/>

</xml_diff>